<commit_message>
upasrga+verb identified in input
Till sahajabodha p 172
</commit_message>
<xml_diff>
--- a/ajax requirement.docx
+++ b/ajax requirement.docx
@@ -20908,7 +20908,15 @@
         <w:rPr>
           <w:rFonts w:ascii="Siddhanta" w:hAnsi="Siddhanta" w:cs="Siddhanta"/>
         </w:rPr>
-        <w:t xml:space="preserve"> कर्तृवाच्य</w:t>
+        <w:t xml:space="preserve"> </w:t>
+      </w:r>
+      <w:r>
+        <w:rPr>
+          <w:rFonts w:ascii="Siddhanta" w:hAnsi="Siddhanta" w:cs="Siddhanta"/>
+          <w:cs/>
+          <w:lang w:bidi="hi-IN"/>
+        </w:rPr>
+        <w:t>कर्तृवाच्य</w:t>
       </w:r>
     </w:p>
     <w:p>
@@ -20925,8 +20933,209 @@
       <w:r>
         <w:rPr>
           <w:rFonts w:ascii="Siddhanta" w:hAnsi="Siddhanta" w:cs="Siddhanta"/>
+          <w:cs/>
+          <w:lang w:bidi="hi-IN"/>
         </w:rPr>
         <w:t>कर्मव्यतिहार</w:t>
+      </w:r>
+    </w:p>
+    <w:p>
+      <w:pPr>
+        <w:pStyle w:val="ListParagraph"/>
+        <w:numPr>
+          <w:ilvl w:val="2"/>
+          <w:numId w:val="7"/>
+        </w:numPr>
+        <w:rPr>
+          <w:rFonts w:ascii="Siddhanta" w:hAnsi="Siddhanta" w:cs="Siddhanta"/>
+        </w:rPr>
+      </w:pPr>
+      <w:r>
+        <w:rPr>
+          <w:rFonts w:ascii="Siddhanta" w:hAnsi="Siddhanta" w:cs="Siddhanta"/>
+          <w:cs/>
+          <w:lang w:bidi="hi-IN"/>
+        </w:rPr>
+        <w:t>गत्यर्थक</w:t>
+      </w:r>
+      <w:r>
+        <w:rPr>
+          <w:rFonts w:ascii="Siddhanta" w:hAnsi="Siddhanta" w:cs="Siddhanta"/>
+        </w:rPr>
+        <w:t xml:space="preserve"> </w:t>
+      </w:r>
+      <w:r>
+        <w:rPr>
+          <w:rFonts w:ascii="Siddhanta" w:hAnsi="Siddhanta" w:cs="Siddhanta"/>
+          <w:cs/>
+          <w:lang w:bidi="hi-IN"/>
+        </w:rPr>
+        <w:t>या</w:t>
+      </w:r>
+      <w:r>
+        <w:rPr>
+          <w:rFonts w:ascii="Siddhanta" w:hAnsi="Siddhanta" w:cs="Siddhanta"/>
+        </w:rPr>
+        <w:t xml:space="preserve"> </w:t>
+      </w:r>
+      <w:r>
+        <w:rPr>
+          <w:rFonts w:ascii="Siddhanta" w:hAnsi="Siddhanta" w:cs="Siddhanta"/>
+          <w:cs/>
+          <w:lang w:bidi="hi-IN"/>
+        </w:rPr>
+        <w:t>हिंसार्थक</w:t>
+      </w:r>
+      <w:r>
+        <w:rPr>
+          <w:rFonts w:ascii="Siddhanta" w:hAnsi="Siddhanta" w:cs="Siddhanta"/>
+        </w:rPr>
+        <w:t xml:space="preserve"> </w:t>
+      </w:r>
+      <w:r>
+        <w:rPr>
+          <w:rFonts w:ascii="Siddhanta" w:hAnsi="Siddhanta" w:cs="Siddhanta"/>
+          <w:cs/>
+          <w:lang w:bidi="hi-IN"/>
+        </w:rPr>
+        <w:t>है</w:t>
+      </w:r>
+    </w:p>
+    <w:p>
+      <w:pPr>
+        <w:pStyle w:val="ListParagraph"/>
+        <w:numPr>
+          <w:ilvl w:val="2"/>
+          <w:numId w:val="7"/>
+        </w:numPr>
+        <w:rPr>
+          <w:rFonts w:ascii="Siddhanta" w:hAnsi="Siddhanta" w:cs="Siddhanta"/>
+        </w:rPr>
+      </w:pPr>
+      <w:r>
+        <w:rPr>
+          <w:rFonts w:ascii="Siddhanta" w:hAnsi="Siddhanta" w:cs="Siddhanta"/>
+          <w:cs/>
+          <w:lang w:bidi="hi-IN"/>
+        </w:rPr>
+        <w:t>इतरेतर</w:t>
+      </w:r>
+      <w:r>
+        <w:rPr>
+          <w:rFonts w:ascii="Siddhanta" w:hAnsi="Siddhanta" w:cs="Siddhanta"/>
+        </w:rPr>
+        <w:t xml:space="preserve">, </w:t>
+      </w:r>
+      <w:r>
+        <w:rPr>
+          <w:rFonts w:ascii="Siddhanta" w:hAnsi="Siddhanta" w:cs="Siddhanta"/>
+          <w:cs/>
+          <w:lang w:bidi="hi-IN"/>
+        </w:rPr>
+        <w:t>अन्योन्य</w:t>
+      </w:r>
+      <w:r>
+        <w:rPr>
+          <w:rFonts w:ascii="Siddhanta" w:hAnsi="Siddhanta" w:cs="Siddhanta"/>
+        </w:rPr>
+        <w:t xml:space="preserve"> </w:t>
+      </w:r>
+      <w:r>
+        <w:rPr>
+          <w:rFonts w:ascii="Siddhanta" w:hAnsi="Siddhanta" w:cs="Siddhanta"/>
+          <w:cs/>
+          <w:lang w:bidi="hi-IN"/>
+        </w:rPr>
+        <w:t>या</w:t>
+      </w:r>
+      <w:r>
+        <w:rPr>
+          <w:rFonts w:ascii="Siddhanta" w:hAnsi="Siddhanta" w:cs="Siddhanta"/>
+        </w:rPr>
+        <w:t xml:space="preserve"> </w:t>
+      </w:r>
+      <w:r>
+        <w:rPr>
+          <w:rFonts w:ascii="Siddhanta" w:hAnsi="Siddhanta" w:cs="Siddhanta"/>
+          <w:cs/>
+          <w:lang w:bidi="hi-IN"/>
+        </w:rPr>
+        <w:t>परस्पर</w:t>
+      </w:r>
+      <w:r>
+        <w:rPr>
+          <w:rFonts w:ascii="Siddhanta" w:hAnsi="Siddhanta" w:cs="Siddhanta"/>
+        </w:rPr>
+        <w:t xml:space="preserve"> </w:t>
+      </w:r>
+      <w:r>
+        <w:rPr>
+          <w:rFonts w:ascii="Siddhanta" w:hAnsi="Siddhanta" w:cs="Siddhanta"/>
+          <w:cs/>
+          <w:lang w:bidi="hi-IN"/>
+        </w:rPr>
+        <w:t>के</w:t>
+      </w:r>
+      <w:r>
+        <w:rPr>
+          <w:rFonts w:ascii="Siddhanta" w:hAnsi="Siddhanta" w:cs="Siddhanta"/>
+        </w:rPr>
+        <w:t xml:space="preserve"> </w:t>
+      </w:r>
+      <w:r>
+        <w:rPr>
+          <w:rFonts w:ascii="Siddhanta" w:hAnsi="Siddhanta" w:cs="Siddhanta"/>
+          <w:cs/>
+          <w:lang w:bidi="hi-IN"/>
+        </w:rPr>
+        <w:t>समीप</w:t>
+      </w:r>
+      <w:r>
+        <w:rPr>
+          <w:rFonts w:ascii="Siddhanta" w:hAnsi="Siddhanta" w:cs="Siddhanta"/>
+        </w:rPr>
+        <w:t xml:space="preserve"> </w:t>
+      </w:r>
+      <w:r>
+        <w:rPr>
+          <w:rFonts w:ascii="Siddhanta" w:hAnsi="Siddhanta" w:cs="Siddhanta"/>
+          <w:cs/>
+          <w:lang w:bidi="hi-IN"/>
+        </w:rPr>
+        <w:t>में</w:t>
+      </w:r>
+      <w:r>
+        <w:rPr>
+          <w:rFonts w:ascii="Siddhanta" w:hAnsi="Siddhanta" w:cs="Siddhanta"/>
+        </w:rPr>
+        <w:t xml:space="preserve"> </w:t>
+      </w:r>
+      <w:r>
+        <w:rPr>
+          <w:rFonts w:ascii="Siddhanta" w:hAnsi="Siddhanta" w:cs="Siddhanta"/>
+          <w:cs/>
+          <w:lang w:bidi="hi-IN"/>
+        </w:rPr>
+        <w:t>है</w:t>
+      </w:r>
+    </w:p>
+    <w:p>
+      <w:pPr>
+        <w:pStyle w:val="ListParagraph"/>
+        <w:numPr>
+          <w:ilvl w:val="2"/>
+          <w:numId w:val="7"/>
+        </w:numPr>
+        <w:rPr>
+          <w:rFonts w:ascii="Siddhanta" w:hAnsi="Siddhanta" w:cs="Siddhanta"/>
+        </w:rPr>
+      </w:pPr>
+      <w:r>
+        <w:rPr>
+          <w:rFonts w:ascii="Siddhanta" w:hAnsi="Siddhanta" w:cs="Siddhanta"/>
+          <w:lang w:bidi="hi-IN"/>
+        </w:rPr>
+        <w:t>उपर में से कोई नहीं</w:t>
       </w:r>
     </w:p>
     <w:p>
@@ -20943,8 +21152,95 @@
       <w:r>
         <w:rPr>
           <w:rFonts w:ascii="Siddhanta" w:hAnsi="Siddhanta" w:cs="Siddhanta"/>
-        </w:rPr>
-        <w:t>गत्यर्थक या हिंसार्थक है</w:t>
+          <w:lang w:bidi="hi-IN"/>
+        </w:rPr>
+        <w:lastRenderedPageBreak/>
+        <w:t>कर्मव्यतिहार नहीं है</w:t>
+      </w:r>
+    </w:p>
+    <w:p>
+      <w:pPr>
+        <w:pStyle w:val="ListParagraph"/>
+        <w:numPr>
+          <w:ilvl w:val="0"/>
+          <w:numId w:val="7"/>
+        </w:numPr>
+        <w:rPr>
+          <w:rFonts w:ascii="Siddhanta" w:hAnsi="Siddhanta" w:cs="Siddhanta"/>
+        </w:rPr>
+      </w:pPr>
+      <w:r>
+        <w:rPr>
+          <w:rFonts w:ascii="Siddhanta" w:hAnsi="Siddhanta" w:cs="Siddhanta"/>
+        </w:rPr>
+        <w:t xml:space="preserve"> </w:t>
+      </w:r>
+      <w:r>
+        <w:rPr>
+          <w:rFonts w:ascii="Siddhanta" w:hAnsi="Siddhanta" w:cs="Siddhanta"/>
+          <w:cs/>
+          <w:lang w:bidi="hi-IN"/>
+        </w:rPr>
+        <w:t>कर्मवाच्य</w:t>
+      </w:r>
+    </w:p>
+    <w:p>
+      <w:pPr>
+        <w:pStyle w:val="ListParagraph"/>
+        <w:numPr>
+          <w:ilvl w:val="0"/>
+          <w:numId w:val="7"/>
+        </w:numPr>
+        <w:rPr>
+          <w:rFonts w:ascii="Siddhanta" w:hAnsi="Siddhanta" w:cs="Siddhanta"/>
+        </w:rPr>
+      </w:pPr>
+      <w:r>
+        <w:rPr>
+          <w:rFonts w:ascii="Siddhanta" w:hAnsi="Siddhanta" w:cs="Siddhanta"/>
+        </w:rPr>
+        <w:t xml:space="preserve"> </w:t>
+      </w:r>
+      <w:r>
+        <w:rPr>
+          <w:rFonts w:ascii="Siddhanta" w:hAnsi="Siddhanta" w:cs="Siddhanta"/>
+          <w:cs/>
+          <w:lang w:bidi="hi-IN"/>
+        </w:rPr>
+        <w:t>भाववाच्य</w:t>
+      </w:r>
+    </w:p>
+    <w:p>
+      <w:pPr>
+        <w:pStyle w:val="ListParagraph"/>
+        <w:numPr>
+          <w:ilvl w:val="0"/>
+          <w:numId w:val="7"/>
+        </w:numPr>
+        <w:rPr>
+          <w:rFonts w:ascii="Siddhanta" w:hAnsi="Siddhanta" w:cs="Siddhanta"/>
+        </w:rPr>
+      </w:pPr>
+      <w:r>
+        <w:rPr>
+          <w:rFonts w:ascii="Siddhanta" w:hAnsi="Siddhanta" w:cs="Siddhanta"/>
+          <w:lang w:bidi="hi-IN"/>
+        </w:rPr>
+        <w:t xml:space="preserve"> The word is ‘AdA</w:t>
+      </w:r>
+      <w:r>
+        <w:rPr>
+          <w:rFonts w:ascii="Siddhanta" w:hAnsi="Siddhanta" w:cs="Siddhanta"/>
+          <w:lang w:bidi="hi-IN"/>
+        </w:rPr>
+        <w:t>Y</w:t>
+      </w:r>
+      <w:r>
+        <w:rPr>
+          <w:rFonts w:ascii="Siddhanta" w:hAnsi="Siddhanta" w:cs="Siddhanta"/>
+          <w:lang w:bidi="hi-IN"/>
+        </w:rPr>
+        <w:t>’</w:t>
       </w:r>
     </w:p>
     <w:p>
@@ -20961,8 +21257,73 @@
       <w:r>
         <w:rPr>
           <w:rFonts w:ascii="Siddhanta" w:hAnsi="Siddhanta" w:cs="Siddhanta"/>
-        </w:rPr>
-        <w:t>इतरेतर, अन्योन्य या परस्पर के समीप में है</w:t>
+          <w:lang w:bidi="hi-IN"/>
+        </w:rPr>
+        <w:t>विहरण</w:t>
+      </w:r>
+    </w:p>
+    <w:p>
+      <w:pPr>
+        <w:pStyle w:val="ListParagraph"/>
+        <w:numPr>
+          <w:ilvl w:val="2"/>
+          <w:numId w:val="7"/>
+        </w:numPr>
+        <w:rPr>
+          <w:rFonts w:ascii="Siddhanta" w:hAnsi="Siddhanta" w:cs="Siddhanta"/>
+        </w:rPr>
+      </w:pPr>
+      <w:r>
+        <w:rPr>
+          <w:rFonts w:ascii="Siddhanta" w:hAnsi="Siddhanta" w:cs="Siddhanta"/>
+          <w:lang w:bidi="hi-IN"/>
+        </w:rPr>
+        <w:t xml:space="preserve">स्वाङ्गविहरण (परस्मै) </w:t>
+      </w:r>
+    </w:p>
+    <w:p>
+      <w:pPr>
+        <w:pStyle w:val="ListParagraph"/>
+        <w:numPr>
+          <w:ilvl w:val="2"/>
+          <w:numId w:val="7"/>
+        </w:numPr>
+        <w:rPr>
+          <w:rFonts w:ascii="Siddhanta" w:hAnsi="Siddhanta" w:cs="Siddhanta"/>
+        </w:rPr>
+      </w:pPr>
+      <w:r>
+        <w:rPr>
+          <w:rFonts w:ascii="Siddhanta" w:hAnsi="Siddhanta" w:cs="Siddhanta"/>
+          <w:lang w:bidi="hi-IN"/>
+        </w:rPr>
+        <w:t>पराङ्गविहरण (आत्मने) – पराङ्गकर्मकान्न निषेधः (वा ९०३)</w:t>
+      </w:r>
+    </w:p>
+    <w:p>
+      <w:pPr>
+        <w:pStyle w:val="ListParagraph"/>
+        <w:numPr>
+          <w:ilvl w:val="1"/>
+          <w:numId w:val="7"/>
+        </w:numPr>
+        <w:rPr>
+          <w:rFonts w:ascii="Siddhanta" w:hAnsi="Siddhanta" w:cs="Siddhanta"/>
+        </w:rPr>
+      </w:pPr>
+      <w:r>
+        <w:rPr>
+          <w:rFonts w:ascii="Siddhanta" w:hAnsi="Siddhanta" w:cs="Siddhanta"/>
+          <w:lang w:bidi="hi-IN"/>
+        </w:rPr>
+        <w:t>अविहरण (आत्मने)</w:t>
+      </w:r>
+      <w:r>
+        <w:rPr>
+          <w:rFonts w:ascii="Siddhanta" w:hAnsi="Siddhanta" w:cs="Siddhanta"/>
+          <w:lang w:bidi="hi-IN"/>
+        </w:rPr>
+        <w:t xml:space="preserve"> – आङो दोऽनास्यविहरणे (१.३.२०)</w:t>
       </w:r>
     </w:p>
     <w:p>
@@ -20979,8 +21340,47 @@
       <w:r>
         <w:rPr>
           <w:rFonts w:ascii="Siddhanta" w:hAnsi="Siddhanta" w:cs="Siddhanta"/>
-        </w:rPr>
-        <w:t xml:space="preserve"> कर्मवाच्य</w:t>
+          <w:lang w:bidi="hi-IN"/>
+        </w:rPr>
+        <w:t xml:space="preserve"> The word is ‘zWA’</w:t>
+      </w:r>
+    </w:p>
+    <w:p>
+      <w:pPr>
+        <w:pStyle w:val="ListParagraph"/>
+        <w:numPr>
+          <w:ilvl w:val="1"/>
+          <w:numId w:val="7"/>
+        </w:numPr>
+        <w:rPr>
+          <w:rFonts w:ascii="Siddhanta" w:hAnsi="Siddhanta" w:cs="Siddhanta"/>
+        </w:rPr>
+      </w:pPr>
+      <w:r>
+        <w:rPr>
+          <w:rFonts w:ascii="Siddhanta" w:hAnsi="Siddhanta" w:cs="Siddhanta"/>
+          <w:lang w:bidi="hi-IN"/>
+        </w:rPr>
+        <w:t>प्रकाशन या स्थेय के अर्थ में प्रयुक्त है</w:t>
+      </w:r>
+    </w:p>
+    <w:p>
+      <w:pPr>
+        <w:pStyle w:val="ListParagraph"/>
+        <w:numPr>
+          <w:ilvl w:val="1"/>
+          <w:numId w:val="7"/>
+        </w:numPr>
+        <w:rPr>
+          <w:rFonts w:ascii="Siddhanta" w:hAnsi="Siddhanta" w:cs="Siddhanta"/>
+        </w:rPr>
+      </w:pPr>
+      <w:r>
+        <w:rPr>
+          <w:rFonts w:ascii="Siddhanta" w:hAnsi="Siddhanta" w:cs="Siddhanta"/>
+          <w:lang w:bidi="hi-IN"/>
+        </w:rPr>
+        <w:t>नहीं</w:t>
       </w:r>
     </w:p>
     <w:p>
@@ -20997,10 +21397,401 @@
       <w:r>
         <w:rPr>
           <w:rFonts w:ascii="Siddhanta" w:hAnsi="Siddhanta" w:cs="Siddhanta"/>
+          <w:lang w:bidi="hi-IN"/>
+        </w:rPr>
+        <w:t xml:space="preserve"> The word is ‘utsTA’</w:t>
+      </w:r>
+    </w:p>
+    <w:p>
+      <w:pPr>
+        <w:pStyle w:val="ListParagraph"/>
+        <w:numPr>
+          <w:ilvl w:val="1"/>
+          <w:numId w:val="7"/>
+        </w:numPr>
+        <w:rPr>
+          <w:rFonts w:ascii="Siddhanta" w:hAnsi="Siddhanta" w:cs="Siddhanta"/>
+        </w:rPr>
+      </w:pPr>
+      <w:r>
+        <w:rPr>
+          <w:rFonts w:ascii="Siddhanta" w:hAnsi="Siddhanta" w:cs="Siddhanta"/>
+        </w:rPr>
+        <w:t>ऊर्ध्वकर्म में प्रयुक्त है</w:t>
+      </w:r>
+    </w:p>
+    <w:p>
+      <w:pPr>
+        <w:pStyle w:val="ListParagraph"/>
+        <w:numPr>
+          <w:ilvl w:val="1"/>
+          <w:numId w:val="7"/>
+        </w:numPr>
+        <w:rPr>
+          <w:rFonts w:ascii="Siddhanta" w:hAnsi="Siddhanta" w:cs="Siddhanta"/>
+        </w:rPr>
+      </w:pPr>
+      <w:r>
+        <w:rPr>
+          <w:rFonts w:ascii="Siddhanta" w:hAnsi="Siddhanta" w:cs="Siddhanta"/>
+        </w:rPr>
+        <w:t>नहीं</w:t>
+      </w:r>
+    </w:p>
+    <w:p>
+      <w:pPr>
+        <w:pStyle w:val="ListParagraph"/>
+        <w:numPr>
+          <w:ilvl w:val="0"/>
+          <w:numId w:val="7"/>
+        </w:numPr>
+        <w:rPr>
+          <w:rFonts w:ascii="Siddhanta" w:hAnsi="Siddhanta" w:cs="Siddhanta"/>
+        </w:rPr>
+      </w:pPr>
+      <w:r>
+        <w:rPr>
+          <w:rFonts w:ascii="Siddhanta" w:hAnsi="Siddhanta" w:cs="Siddhanta"/>
+        </w:rPr>
+        <w:t xml:space="preserve"> The word is ‘upasTA’</w:t>
+      </w:r>
+    </w:p>
+    <w:p>
+      <w:pPr>
+        <w:pStyle w:val="ListParagraph"/>
+        <w:numPr>
+          <w:ilvl w:val="1"/>
+          <w:numId w:val="7"/>
+        </w:numPr>
+        <w:rPr>
+          <w:rFonts w:ascii="Siddhanta" w:hAnsi="Siddhanta" w:cs="Siddhanta"/>
+        </w:rPr>
+      </w:pPr>
+      <w:r>
+        <w:rPr>
+          <w:rFonts w:ascii="Siddhanta" w:hAnsi="Siddhanta" w:cs="Siddhanta"/>
+        </w:rPr>
+        <w:t>मन्त्रकरण है</w:t>
+      </w:r>
+    </w:p>
+    <w:p>
+      <w:pPr>
+        <w:pStyle w:val="ListParagraph"/>
+        <w:numPr>
+          <w:ilvl w:val="1"/>
+          <w:numId w:val="7"/>
+        </w:numPr>
+        <w:rPr>
+          <w:rFonts w:ascii="Siddhanta" w:hAnsi="Siddhanta" w:cs="Siddhanta"/>
+        </w:rPr>
+      </w:pPr>
+      <w:r>
+        <w:rPr>
+          <w:rFonts w:ascii="Siddhanta" w:hAnsi="Siddhanta" w:cs="Siddhanta"/>
+        </w:rPr>
+        <w:t>अकर्मक है</w:t>
+      </w:r>
+    </w:p>
+    <w:p>
+      <w:pPr>
+        <w:pStyle w:val="ListParagraph"/>
+        <w:numPr>
+          <w:ilvl w:val="1"/>
+          <w:numId w:val="7"/>
+        </w:numPr>
+        <w:rPr>
+          <w:rFonts w:ascii="Siddhanta" w:hAnsi="Siddhanta" w:cs="Siddhanta"/>
+        </w:rPr>
+      </w:pPr>
+      <w:r>
+        <w:rPr>
+          <w:rFonts w:ascii="Siddhanta" w:hAnsi="Siddhanta" w:cs="Siddhanta"/>
+        </w:rPr>
+        <w:t xml:space="preserve">उपर में से कोई </w:t>
+      </w:r>
+      <w:r>
+        <w:rPr>
+          <w:rFonts w:ascii="Siddhanta" w:hAnsi="Siddhanta" w:cs="Siddhanta"/>
+        </w:rPr>
+        <w:t>नहीं</w:t>
+      </w:r>
+    </w:p>
+    <w:p>
+      <w:pPr>
+        <w:pStyle w:val="ListParagraph"/>
+        <w:numPr>
+          <w:ilvl w:val="0"/>
+          <w:numId w:val="7"/>
+        </w:numPr>
+        <w:rPr>
+          <w:rFonts w:ascii="Siddhanta" w:hAnsi="Siddhanta" w:cs="Siddhanta"/>
+        </w:rPr>
+      </w:pPr>
+      <w:r>
+        <w:rPr>
+          <w:rFonts w:ascii="Siddhanta" w:hAnsi="Siddhanta" w:cs="Siddhanta"/>
+        </w:rPr>
+        <w:t xml:space="preserve"> The word is </w:t>
+      </w:r>
+      <w:r>
+        <w:rPr>
+          <w:rFonts w:ascii="Siddhanta" w:hAnsi="Siddhanta" w:cs="Siddhanta"/>
+        </w:rPr>
+        <w:t>‘AhveY’</w:t>
+      </w:r>
+    </w:p>
+    <w:p>
+      <w:pPr>
+        <w:pStyle w:val="ListParagraph"/>
+        <w:numPr>
+          <w:ilvl w:val="1"/>
+          <w:numId w:val="7"/>
+        </w:numPr>
+        <w:rPr>
+          <w:rFonts w:ascii="Siddhanta" w:hAnsi="Siddhanta" w:cs="Siddhanta"/>
+        </w:rPr>
+      </w:pPr>
+      <w:r>
+        <w:rPr>
+          <w:rFonts w:ascii="Siddhanta" w:hAnsi="Siddhanta" w:cs="Siddhanta"/>
+        </w:rPr>
+        <w:t>स्पर्धा के अर्थ में है</w:t>
+      </w:r>
+    </w:p>
+    <w:p>
+      <w:pPr>
+        <w:pStyle w:val="ListParagraph"/>
+        <w:numPr>
+          <w:ilvl w:val="1"/>
+          <w:numId w:val="7"/>
+        </w:numPr>
+        <w:rPr>
+          <w:rFonts w:ascii="Siddhanta" w:hAnsi="Siddhanta" w:cs="Siddhanta"/>
+        </w:rPr>
+      </w:pPr>
+      <w:r>
+        <w:rPr>
+          <w:rFonts w:ascii="Siddhanta" w:hAnsi="Siddhanta" w:cs="Siddhanta"/>
         </w:rPr>
         <w:lastRenderedPageBreak/>
-        <w:t xml:space="preserve"> भाववाच्य</w:t>
-      </w:r>
+        <w:t>नहीं</w:t>
+      </w:r>
+    </w:p>
+    <w:p>
+      <w:pPr>
+        <w:pStyle w:val="ListParagraph"/>
+        <w:numPr>
+          <w:ilvl w:val="0"/>
+          <w:numId w:val="7"/>
+        </w:numPr>
+        <w:rPr>
+          <w:rFonts w:ascii="Siddhanta" w:hAnsi="Siddhanta" w:cs="Siddhanta"/>
+        </w:rPr>
+      </w:pPr>
+      <w:r>
+        <w:rPr>
+          <w:rFonts w:ascii="Siddhanta" w:hAnsi="Siddhanta" w:cs="Siddhanta"/>
+        </w:rPr>
+        <w:t xml:space="preserve"> The word ends with ‘kfY’ and is not ‘</w:t>
+      </w:r>
+      <w:r>
+        <w:rPr>
+          <w:rFonts w:ascii="Siddhanta" w:hAnsi="Siddhanta" w:cs="Siddhanta"/>
+        </w:rPr>
+        <w:t>aD</w:t>
+      </w:r>
+      <w:r>
+        <w:rPr>
+          <w:rFonts w:ascii="Siddhanta" w:hAnsi="Siddhanta" w:cs="Siddhanta"/>
+        </w:rPr>
+        <w:t>ikfY’</w:t>
+      </w:r>
+      <w:r>
+        <w:rPr>
+          <w:rFonts w:ascii="Siddhanta" w:hAnsi="Siddhanta" w:cs="Siddhanta"/>
+        </w:rPr>
+        <w:t xml:space="preserve"> or ‘vikfY’</w:t>
+      </w:r>
+    </w:p>
+    <w:p>
+      <w:pPr>
+        <w:pStyle w:val="ListParagraph"/>
+        <w:numPr>
+          <w:ilvl w:val="1"/>
+          <w:numId w:val="7"/>
+        </w:numPr>
+        <w:rPr>
+          <w:rFonts w:ascii="Siddhanta" w:hAnsi="Siddhanta" w:cs="Siddhanta"/>
+        </w:rPr>
+      </w:pPr>
+      <w:r>
+        <w:rPr>
+          <w:rFonts w:ascii="Siddhanta" w:hAnsi="Siddhanta" w:cs="Siddhanta"/>
+        </w:rPr>
+        <w:t>गन्धन, आक्षेपण, सेवन, साहसिक्य, प्रतियत्न, प्रकथन या उपयोग के अर्थ में प्रयुक्त है</w:t>
+      </w:r>
+    </w:p>
+    <w:p>
+      <w:pPr>
+        <w:pStyle w:val="ListParagraph"/>
+        <w:numPr>
+          <w:ilvl w:val="1"/>
+          <w:numId w:val="7"/>
+        </w:numPr>
+        <w:rPr>
+          <w:rFonts w:ascii="Siddhanta" w:hAnsi="Siddhanta" w:cs="Siddhanta"/>
+        </w:rPr>
+      </w:pPr>
+      <w:r>
+        <w:rPr>
+          <w:rFonts w:ascii="Siddhanta" w:hAnsi="Siddhanta" w:cs="Siddhanta"/>
+        </w:rPr>
+        <w:t>नहीं</w:t>
+      </w:r>
+    </w:p>
+    <w:p>
+      <w:pPr>
+        <w:pStyle w:val="ListParagraph"/>
+        <w:numPr>
+          <w:ilvl w:val="0"/>
+          <w:numId w:val="7"/>
+        </w:numPr>
+        <w:rPr>
+          <w:rFonts w:ascii="Siddhanta" w:hAnsi="Siddhanta" w:cs="Siddhanta"/>
+        </w:rPr>
+      </w:pPr>
+      <w:r>
+        <w:rPr>
+          <w:rFonts w:ascii="Siddhanta" w:hAnsi="Siddhanta" w:cs="Siddhanta"/>
+        </w:rPr>
+        <w:t xml:space="preserve"> </w:t>
+      </w:r>
+      <w:r>
+        <w:rPr>
+          <w:rFonts w:ascii="Siddhanta" w:hAnsi="Siddhanta" w:cs="Siddhanta"/>
+        </w:rPr>
+        <w:t>The word is ‘aDikfY’</w:t>
+      </w:r>
+    </w:p>
+    <w:p>
+      <w:pPr>
+        <w:pStyle w:val="ListParagraph"/>
+        <w:numPr>
+          <w:ilvl w:val="1"/>
+          <w:numId w:val="7"/>
+        </w:numPr>
+        <w:rPr>
+          <w:rFonts w:ascii="Siddhanta" w:hAnsi="Siddhanta" w:cs="Siddhanta"/>
+        </w:rPr>
+      </w:pPr>
+      <w:r>
+        <w:rPr>
+          <w:rFonts w:ascii="Siddhanta" w:hAnsi="Siddhanta" w:cs="Siddhanta"/>
+        </w:rPr>
+        <w:t>प्रहसन</w:t>
+      </w:r>
+    </w:p>
+    <w:p>
+      <w:pPr>
+        <w:pStyle w:val="ListParagraph"/>
+        <w:numPr>
+          <w:ilvl w:val="1"/>
+          <w:numId w:val="7"/>
+        </w:numPr>
+        <w:rPr>
+          <w:rFonts w:ascii="Siddhanta" w:hAnsi="Siddhanta" w:cs="Siddhanta"/>
+        </w:rPr>
+      </w:pPr>
+      <w:r>
+        <w:rPr>
+          <w:rFonts w:ascii="Siddhanta" w:hAnsi="Siddhanta" w:cs="Siddhanta"/>
+        </w:rPr>
+        <w:t>नहीं</w:t>
+      </w:r>
+    </w:p>
+    <w:p>
+      <w:pPr>
+        <w:pStyle w:val="ListParagraph"/>
+        <w:numPr>
+          <w:ilvl w:val="0"/>
+          <w:numId w:val="7"/>
+        </w:numPr>
+        <w:rPr>
+          <w:rFonts w:ascii="Siddhanta" w:hAnsi="Siddhanta" w:cs="Siddhanta"/>
+        </w:rPr>
+      </w:pPr>
+      <w:r>
+        <w:rPr>
+          <w:rFonts w:ascii="Siddhanta" w:hAnsi="Siddhanta" w:cs="Siddhanta"/>
+        </w:rPr>
+        <w:t xml:space="preserve"> The word is ‘vikfY’</w:t>
+      </w:r>
+    </w:p>
+    <w:p>
+      <w:pPr>
+        <w:pStyle w:val="ListParagraph"/>
+        <w:numPr>
+          <w:ilvl w:val="1"/>
+          <w:numId w:val="7"/>
+        </w:numPr>
+        <w:rPr>
+          <w:rFonts w:ascii="Siddhanta" w:hAnsi="Siddhanta" w:cs="Siddhanta"/>
+        </w:rPr>
+      </w:pPr>
+      <w:r>
+        <w:rPr>
+          <w:rFonts w:ascii="Siddhanta" w:hAnsi="Siddhanta" w:cs="Siddhanta"/>
+        </w:rPr>
+        <w:t>शब्दकर्म</w:t>
+      </w:r>
+    </w:p>
+    <w:p>
+      <w:pPr>
+        <w:pStyle w:val="ListParagraph"/>
+        <w:numPr>
+          <w:ilvl w:val="1"/>
+          <w:numId w:val="7"/>
+        </w:numPr>
+        <w:rPr>
+          <w:rFonts w:ascii="Siddhanta" w:hAnsi="Siddhanta" w:cs="Siddhanta"/>
+        </w:rPr>
+      </w:pPr>
+      <w:r>
+        <w:rPr>
+          <w:rFonts w:ascii="Siddhanta" w:hAnsi="Siddhanta" w:cs="Siddhanta"/>
+        </w:rPr>
+        <w:t>अकर्मक</w:t>
+      </w:r>
+    </w:p>
+    <w:p>
+      <w:pPr>
+        <w:pStyle w:val="ListParagraph"/>
+        <w:numPr>
+          <w:ilvl w:val="1"/>
+          <w:numId w:val="7"/>
+        </w:numPr>
+        <w:rPr>
+          <w:rFonts w:ascii="Siddhanta" w:hAnsi="Siddhanta" w:cs="Siddhanta"/>
+        </w:rPr>
+      </w:pPr>
+      <w:r>
+        <w:rPr>
+          <w:rFonts w:ascii="Siddhanta" w:hAnsi="Siddhanta" w:cs="Siddhanta"/>
+        </w:rPr>
+        <w:t>उपर में से कोई नहीं</w:t>
+      </w:r>
+    </w:p>
+    <w:p>
+      <w:pPr>
+        <w:pStyle w:val="ListParagraph"/>
+        <w:numPr>
+          <w:ilvl w:val="0"/>
+          <w:numId w:val="7"/>
+        </w:numPr>
+        <w:rPr>
+          <w:rFonts w:ascii="Siddhanta" w:hAnsi="Siddhanta" w:cs="Siddhanta"/>
+        </w:rPr>
+      </w:pPr>
     </w:p>
     <w:sectPr>
       <w:pgSz w:w="15840" w:h="12240" w:orient="landscape"/>

</xml_diff>

<commit_message>
Till sahajabodha p 173
</commit_message>
<xml_diff>
--- a/ajax requirement.docx
+++ b/ajax requirement.docx
@@ -21133,9 +21133,70 @@
       <w:r>
         <w:rPr>
           <w:rFonts w:ascii="Siddhanta" w:hAnsi="Siddhanta" w:cs="Siddhanta"/>
-          <w:lang w:bidi="hi-IN"/>
-        </w:rPr>
-        <w:t>उपर में से कोई नहीं</w:t>
+          <w:cs/>
+          <w:lang w:bidi="hi-IN"/>
+        </w:rPr>
+        <w:t>उपर</w:t>
+      </w:r>
+      <w:r>
+        <w:rPr>
+          <w:rFonts w:ascii="Siddhanta" w:hAnsi="Siddhanta" w:cs="Siddhanta"/>
+          <w:lang w:bidi="hi-IN"/>
+        </w:rPr>
+        <w:t xml:space="preserve"> </w:t>
+      </w:r>
+      <w:r>
+        <w:rPr>
+          <w:rFonts w:ascii="Siddhanta" w:hAnsi="Siddhanta" w:cs="Siddhanta"/>
+          <w:cs/>
+          <w:lang w:bidi="hi-IN"/>
+        </w:rPr>
+        <w:t>में</w:t>
+      </w:r>
+      <w:r>
+        <w:rPr>
+          <w:rFonts w:ascii="Siddhanta" w:hAnsi="Siddhanta" w:cs="Siddhanta"/>
+          <w:lang w:bidi="hi-IN"/>
+        </w:rPr>
+        <w:t xml:space="preserve"> </w:t>
+      </w:r>
+      <w:r>
+        <w:rPr>
+          <w:rFonts w:ascii="Siddhanta" w:hAnsi="Siddhanta" w:cs="Siddhanta"/>
+          <w:cs/>
+          <w:lang w:bidi="hi-IN"/>
+        </w:rPr>
+        <w:t>से</w:t>
+      </w:r>
+      <w:r>
+        <w:rPr>
+          <w:rFonts w:ascii="Siddhanta" w:hAnsi="Siddhanta" w:cs="Siddhanta"/>
+          <w:lang w:bidi="hi-IN"/>
+        </w:rPr>
+        <w:t xml:space="preserve"> </w:t>
+      </w:r>
+      <w:r>
+        <w:rPr>
+          <w:rFonts w:ascii="Siddhanta" w:hAnsi="Siddhanta" w:cs="Siddhanta"/>
+          <w:cs/>
+          <w:lang w:bidi="hi-IN"/>
+        </w:rPr>
+        <w:t>कोई</w:t>
+      </w:r>
+      <w:r>
+        <w:rPr>
+          <w:rFonts w:ascii="Siddhanta" w:hAnsi="Siddhanta" w:cs="Siddhanta"/>
+          <w:lang w:bidi="hi-IN"/>
+        </w:rPr>
+        <w:t xml:space="preserve"> </w:t>
+      </w:r>
+      <w:r>
+        <w:rPr>
+          <w:rFonts w:ascii="Siddhanta" w:hAnsi="Siddhanta" w:cs="Siddhanta"/>
+          <w:cs/>
+          <w:lang w:bidi="hi-IN"/>
+        </w:rPr>
+        <w:t>नहीं</w:t>
       </w:r>
     </w:p>
     <w:p>
@@ -21152,10 +21213,41 @@
       <w:r>
         <w:rPr>
           <w:rFonts w:ascii="Siddhanta" w:hAnsi="Siddhanta" w:cs="Siddhanta"/>
+          <w:cs/>
           <w:lang w:bidi="hi-IN"/>
         </w:rPr>
         <w:lastRenderedPageBreak/>
-        <w:t>कर्मव्यतिहार नहीं है</w:t>
+        <w:t>कर्मव्यतिहार</w:t>
+      </w:r>
+      <w:r>
+        <w:rPr>
+          <w:rFonts w:ascii="Siddhanta" w:hAnsi="Siddhanta" w:cs="Siddhanta"/>
+          <w:lang w:bidi="hi-IN"/>
+        </w:rPr>
+        <w:t xml:space="preserve"> </w:t>
+      </w:r>
+      <w:r>
+        <w:rPr>
+          <w:rFonts w:ascii="Siddhanta" w:hAnsi="Siddhanta" w:cs="Siddhanta"/>
+          <w:cs/>
+          <w:lang w:bidi="hi-IN"/>
+        </w:rPr>
+        <w:t>नहीं</w:t>
+      </w:r>
+      <w:r>
+        <w:rPr>
+          <w:rFonts w:ascii="Siddhanta" w:hAnsi="Siddhanta" w:cs="Siddhanta"/>
+          <w:lang w:bidi="hi-IN"/>
+        </w:rPr>
+        <w:t xml:space="preserve"> </w:t>
+      </w:r>
+      <w:r>
+        <w:rPr>
+          <w:rFonts w:ascii="Siddhanta" w:hAnsi="Siddhanta" w:cs="Siddhanta"/>
+          <w:cs/>
+          <w:lang w:bidi="hi-IN"/>
+        </w:rPr>
+        <w:t>है</w:t>
       </w:r>
     </w:p>
     <w:p>
@@ -21257,6 +21349,7 @@
       <w:r>
         <w:rPr>
           <w:rFonts w:ascii="Siddhanta" w:hAnsi="Siddhanta" w:cs="Siddhanta"/>
+          <w:cs/>
           <w:lang w:bidi="hi-IN"/>
         </w:rPr>
         <w:t>विहरण</w:t>
@@ -21276,9 +21369,32 @@
       <w:r>
         <w:rPr>
           <w:rFonts w:ascii="Siddhanta" w:hAnsi="Siddhanta" w:cs="Siddhanta"/>
-          <w:lang w:bidi="hi-IN"/>
-        </w:rPr>
-        <w:t xml:space="preserve">स्वाङ्गविहरण (परस्मै) </w:t>
+          <w:cs/>
+          <w:lang w:bidi="hi-IN"/>
+        </w:rPr>
+        <w:t>स्वाङ्गविहरण</w:t>
+      </w:r>
+      <w:r>
+        <w:rPr>
+          <w:rFonts w:ascii="Siddhanta" w:hAnsi="Siddhanta" w:cs="Siddhanta"/>
+          <w:lang w:bidi="hi-IN"/>
+        </w:rPr>
+        <w:t xml:space="preserve"> (</w:t>
+      </w:r>
+      <w:r>
+        <w:rPr>
+          <w:rFonts w:ascii="Siddhanta" w:hAnsi="Siddhanta" w:cs="Siddhanta"/>
+          <w:cs/>
+          <w:lang w:bidi="hi-IN"/>
+        </w:rPr>
+        <w:t>परस्मै</w:t>
+      </w:r>
+      <w:r>
+        <w:rPr>
+          <w:rFonts w:ascii="Siddhanta" w:hAnsi="Siddhanta" w:cs="Siddhanta"/>
+          <w:lang w:bidi="hi-IN"/>
+        </w:rPr>
+        <w:t xml:space="preserve">) </w:t>
       </w:r>
     </w:p>
     <w:p>
@@ -21295,9 +21411,92 @@
       <w:r>
         <w:rPr>
           <w:rFonts w:ascii="Siddhanta" w:hAnsi="Siddhanta" w:cs="Siddhanta"/>
-          <w:lang w:bidi="hi-IN"/>
-        </w:rPr>
-        <w:t>पराङ्गविहरण (आत्मने) – पराङ्गकर्मकान्न निषेधः (वा ९०३)</w:t>
+          <w:cs/>
+          <w:lang w:bidi="hi-IN"/>
+        </w:rPr>
+        <w:t>पराङ्गविहरण</w:t>
+      </w:r>
+      <w:r>
+        <w:rPr>
+          <w:rFonts w:ascii="Siddhanta" w:hAnsi="Siddhanta" w:cs="Siddhanta"/>
+          <w:lang w:bidi="hi-IN"/>
+        </w:rPr>
+        <w:t xml:space="preserve"> (</w:t>
+      </w:r>
+      <w:r>
+        <w:rPr>
+          <w:rFonts w:ascii="Siddhanta" w:hAnsi="Siddhanta" w:cs="Siddhanta"/>
+          <w:cs/>
+          <w:lang w:bidi="hi-IN"/>
+        </w:rPr>
+        <w:t>आत्मने</w:t>
+      </w:r>
+      <w:r>
+        <w:rPr>
+          <w:rFonts w:ascii="Siddhanta" w:hAnsi="Siddhanta" w:cs="Siddhanta"/>
+          <w:lang w:bidi="hi-IN"/>
+        </w:rPr>
+        <w:t xml:space="preserve">) – </w:t>
+      </w:r>
+      <w:r>
+        <w:rPr>
+          <w:rFonts w:ascii="Siddhanta" w:hAnsi="Siddhanta" w:cs="Siddhanta"/>
+          <w:cs/>
+          <w:lang w:bidi="hi-IN"/>
+        </w:rPr>
+        <w:t>पराङ्गकर्मकान्न</w:t>
+      </w:r>
+      <w:r>
+        <w:rPr>
+          <w:rFonts w:ascii="Siddhanta" w:hAnsi="Siddhanta" w:cs="Siddhanta"/>
+          <w:lang w:bidi="hi-IN"/>
+        </w:rPr>
+        <w:t xml:space="preserve"> </w:t>
+      </w:r>
+      <w:r>
+        <w:rPr>
+          <w:rFonts w:ascii="Siddhanta" w:hAnsi="Siddhanta" w:cs="Siddhanta"/>
+          <w:cs/>
+          <w:lang w:bidi="hi-IN"/>
+        </w:rPr>
+        <w:t>निषेधः</w:t>
+      </w:r>
+      <w:r>
+        <w:rPr>
+          <w:rFonts w:ascii="Siddhanta" w:hAnsi="Siddhanta" w:cs="Siddhanta"/>
+          <w:lang w:bidi="hi-IN"/>
+        </w:rPr>
+        <w:t xml:space="preserve"> (</w:t>
+      </w:r>
+      <w:r>
+        <w:rPr>
+          <w:rFonts w:ascii="Siddhanta" w:hAnsi="Siddhanta" w:cs="Siddhanta"/>
+          <w:cs/>
+          <w:lang w:bidi="hi-IN"/>
+        </w:rPr>
+        <w:t>वा</w:t>
+      </w:r>
+      <w:r>
+        <w:rPr>
+          <w:rFonts w:ascii="Siddhanta" w:hAnsi="Siddhanta" w:cs="Siddhanta"/>
+          <w:lang w:bidi="hi-IN"/>
+        </w:rPr>
+        <w:t xml:space="preserve"> </w:t>
+      </w:r>
+      <w:r>
+        <w:rPr>
+          <w:rFonts w:ascii="Siddhanta" w:hAnsi="Siddhanta" w:cs="Siddhanta"/>
+          <w:cs/>
+          <w:lang w:bidi="hi-IN"/>
+        </w:rPr>
+        <w:t>९०३</w:t>
+      </w:r>
+      <w:r>
+        <w:rPr>
+          <w:rFonts w:ascii="Siddhanta" w:hAnsi="Siddhanta" w:cs="Siddhanta"/>
+          <w:lang w:bidi="hi-IN"/>
+        </w:rPr>
+        <w:t>)</w:t>
       </w:r>
     </w:p>
     <w:p>
@@ -21314,16 +21513,114 @@
       <w:r>
         <w:rPr>
           <w:rFonts w:ascii="Siddhanta" w:hAnsi="Siddhanta" w:cs="Siddhanta"/>
-          <w:lang w:bidi="hi-IN"/>
-        </w:rPr>
-        <w:t>अविहरण (आत्मने)</w:t>
-      </w:r>
-      <w:r>
-        <w:rPr>
-          <w:rFonts w:ascii="Siddhanta" w:hAnsi="Siddhanta" w:cs="Siddhanta"/>
-          <w:lang w:bidi="hi-IN"/>
-        </w:rPr>
-        <w:t xml:space="preserve"> – आङो दोऽनास्यविहरणे (१.३.२०)</w:t>
+          <w:cs/>
+          <w:lang w:bidi="hi-IN"/>
+        </w:rPr>
+        <w:t>अविहरण</w:t>
+      </w:r>
+      <w:r>
+        <w:rPr>
+          <w:rFonts w:ascii="Siddhanta" w:hAnsi="Siddhanta" w:cs="Siddhanta"/>
+          <w:lang w:bidi="hi-IN"/>
+        </w:rPr>
+        <w:t xml:space="preserve"> (</w:t>
+      </w:r>
+      <w:r>
+        <w:rPr>
+          <w:rFonts w:ascii="Siddhanta" w:hAnsi="Siddhanta" w:cs="Siddhanta"/>
+          <w:cs/>
+          <w:lang w:bidi="hi-IN"/>
+        </w:rPr>
+        <w:t>आत्मने</w:t>
+      </w:r>
+      <w:r>
+        <w:rPr>
+          <w:rFonts w:ascii="Siddhanta" w:hAnsi="Siddhanta" w:cs="Siddhanta"/>
+          <w:lang w:bidi="hi-IN"/>
+        </w:rPr>
+        <w:t>)</w:t>
+      </w:r>
+      <w:r>
+        <w:rPr>
+          <w:rFonts w:ascii="Siddhanta" w:hAnsi="Siddhanta" w:cs="Siddhanta"/>
+          <w:lang w:bidi="hi-IN"/>
+        </w:rPr>
+        <w:t xml:space="preserve"> – </w:t>
+      </w:r>
+      <w:r>
+        <w:rPr>
+          <w:rFonts w:ascii="Siddhanta" w:hAnsi="Siddhanta" w:cs="Siddhanta"/>
+          <w:cs/>
+          <w:lang w:bidi="hi-IN"/>
+        </w:rPr>
+        <w:t>आङो</w:t>
+      </w:r>
+      <w:r>
+        <w:rPr>
+          <w:rFonts w:ascii="Siddhanta" w:hAnsi="Siddhanta" w:cs="Siddhanta"/>
+          <w:lang w:bidi="hi-IN"/>
+        </w:rPr>
+        <w:t xml:space="preserve"> </w:t>
+      </w:r>
+      <w:r>
+        <w:rPr>
+          <w:rFonts w:ascii="Siddhanta" w:hAnsi="Siddhanta" w:cs="Siddhanta"/>
+          <w:cs/>
+          <w:lang w:bidi="hi-IN"/>
+        </w:rPr>
+        <w:t>दोऽनास्यविहरणे</w:t>
+      </w:r>
+      <w:r>
+        <w:rPr>
+          <w:rFonts w:ascii="Siddhanta" w:hAnsi="Siddhanta" w:cs="Siddhanta"/>
+          <w:lang w:bidi="hi-IN"/>
+        </w:rPr>
+        <w:t xml:space="preserve"> (</w:t>
+      </w:r>
+      <w:r>
+        <w:rPr>
+          <w:rFonts w:ascii="Siddhanta" w:hAnsi="Siddhanta" w:cs="Siddhanta"/>
+          <w:cs/>
+          <w:lang w:bidi="hi-IN"/>
+        </w:rPr>
+        <w:t>१</w:t>
+      </w:r>
+      <w:r>
+        <w:rPr>
+          <w:rFonts w:ascii="Siddhanta" w:hAnsi="Siddhanta" w:cs="Siddhanta"/>
+          <w:lang w:bidi="hi-IN"/>
+        </w:rPr>
+        <w:t>.</w:t>
+      </w:r>
+      <w:r>
+        <w:rPr>
+          <w:rFonts w:ascii="Siddhanta" w:hAnsi="Siddhanta" w:cs="Siddhanta"/>
+          <w:cs/>
+          <w:lang w:bidi="hi-IN"/>
+        </w:rPr>
+        <w:t>३</w:t>
+      </w:r>
+      <w:r>
+        <w:rPr>
+          <w:rFonts w:ascii="Siddhanta" w:hAnsi="Siddhanta" w:cs="Siddhanta"/>
+          <w:lang w:bidi="hi-IN"/>
+        </w:rPr>
+        <w:t>.</w:t>
+      </w:r>
+      <w:r>
+        <w:rPr>
+          <w:rFonts w:ascii="Siddhanta" w:hAnsi="Siddhanta" w:cs="Siddhanta"/>
+          <w:cs/>
+          <w:lang w:bidi="hi-IN"/>
+        </w:rPr>
+        <w:t>२०</w:t>
+      </w:r>
+      <w:r>
+        <w:rPr>
+          <w:rFonts w:ascii="Siddhanta" w:hAnsi="Siddhanta" w:cs="Siddhanta"/>
+          <w:lang w:bidi="hi-IN"/>
+        </w:rPr>
+        <w:t>)</w:t>
       </w:r>
     </w:p>
     <w:p>
@@ -21359,9 +21656,115 @@
       <w:r>
         <w:rPr>
           <w:rFonts w:ascii="Siddhanta" w:hAnsi="Siddhanta" w:cs="Siddhanta"/>
-          <w:lang w:bidi="hi-IN"/>
-        </w:rPr>
-        <w:t>प्रकाशन या स्थेय के अर्थ में प्रयुक्त है</w:t>
+          <w:cs/>
+          <w:lang w:bidi="hi-IN"/>
+        </w:rPr>
+        <w:t>प्रकाशन</w:t>
+      </w:r>
+      <w:r>
+        <w:rPr>
+          <w:rFonts w:ascii="Siddhanta" w:hAnsi="Siddhanta" w:cs="Siddhanta"/>
+          <w:lang w:bidi="hi-IN"/>
+        </w:rPr>
+        <w:t xml:space="preserve"> </w:t>
+      </w:r>
+      <w:r>
+        <w:rPr>
+          <w:rFonts w:ascii="Siddhanta" w:hAnsi="Siddhanta" w:cs="Siddhanta"/>
+          <w:cs/>
+          <w:lang w:bidi="hi-IN"/>
+        </w:rPr>
+        <w:t>या</w:t>
+      </w:r>
+      <w:r>
+        <w:rPr>
+          <w:rFonts w:ascii="Siddhanta" w:hAnsi="Siddhanta" w:cs="Siddhanta"/>
+          <w:lang w:bidi="hi-IN"/>
+        </w:rPr>
+        <w:t xml:space="preserve"> </w:t>
+      </w:r>
+      <w:r>
+        <w:rPr>
+          <w:rFonts w:ascii="Siddhanta" w:hAnsi="Siddhanta" w:cs="Siddhanta"/>
+          <w:cs/>
+          <w:lang w:bidi="hi-IN"/>
+        </w:rPr>
+        <w:t>स्थेय</w:t>
+      </w:r>
+      <w:r>
+        <w:rPr>
+          <w:rFonts w:ascii="Siddhanta" w:hAnsi="Siddhanta" w:cs="Siddhanta"/>
+          <w:lang w:bidi="hi-IN"/>
+        </w:rPr>
+        <w:t xml:space="preserve"> </w:t>
+      </w:r>
+      <w:r>
+        <w:rPr>
+          <w:rFonts w:ascii="Siddhanta" w:hAnsi="Siddhanta" w:cs="Siddhanta"/>
+          <w:cs/>
+          <w:lang w:bidi="hi-IN"/>
+        </w:rPr>
+        <w:t>के</w:t>
+      </w:r>
+      <w:r>
+        <w:rPr>
+          <w:rFonts w:ascii="Siddhanta" w:hAnsi="Siddhanta" w:cs="Siddhanta"/>
+          <w:lang w:bidi="hi-IN"/>
+        </w:rPr>
+        <w:t xml:space="preserve"> </w:t>
+      </w:r>
+      <w:r>
+        <w:rPr>
+          <w:rFonts w:ascii="Siddhanta" w:hAnsi="Siddhanta" w:cs="Siddhanta"/>
+          <w:cs/>
+          <w:lang w:bidi="hi-IN"/>
+        </w:rPr>
+        <w:t>अर्थ</w:t>
+      </w:r>
+      <w:r>
+        <w:rPr>
+          <w:rFonts w:ascii="Siddhanta" w:hAnsi="Siddhanta" w:cs="Siddhanta"/>
+          <w:lang w:bidi="hi-IN"/>
+        </w:rPr>
+        <w:t xml:space="preserve"> </w:t>
+      </w:r>
+      <w:r>
+        <w:rPr>
+          <w:rFonts w:ascii="Siddhanta" w:hAnsi="Siddhanta" w:cs="Siddhanta"/>
+          <w:cs/>
+          <w:lang w:bidi="hi-IN"/>
+        </w:rPr>
+        <w:t>में</w:t>
+      </w:r>
+      <w:r>
+        <w:rPr>
+          <w:rFonts w:ascii="Siddhanta" w:hAnsi="Siddhanta" w:cs="Siddhanta"/>
+          <w:lang w:bidi="hi-IN"/>
+        </w:rPr>
+        <w:t xml:space="preserve"> </w:t>
+      </w:r>
+      <w:r>
+        <w:rPr>
+          <w:rFonts w:ascii="Siddhanta" w:hAnsi="Siddhanta" w:cs="Siddhanta"/>
+          <w:cs/>
+          <w:lang w:bidi="hi-IN"/>
+        </w:rPr>
+        <w:t>प्रयुक्त</w:t>
+      </w:r>
+      <w:r>
+        <w:rPr>
+          <w:rFonts w:ascii="Siddhanta" w:hAnsi="Siddhanta" w:cs="Siddhanta"/>
+          <w:lang w:bidi="hi-IN"/>
+        </w:rPr>
+        <w:t xml:space="preserve"> </w:t>
+      </w:r>
+      <w:r>
+        <w:rPr>
+          <w:rFonts w:ascii="Siddhanta" w:hAnsi="Siddhanta" w:cs="Siddhanta"/>
+          <w:cs/>
+          <w:lang w:bidi="hi-IN"/>
+        </w:rPr>
+        <w:t>है</w:t>
       </w:r>
     </w:p>
     <w:p>
@@ -21378,6 +21781,7 @@
       <w:r>
         <w:rPr>
           <w:rFonts w:ascii="Siddhanta" w:hAnsi="Siddhanta" w:cs="Siddhanta"/>
+          <w:cs/>
           <w:lang w:bidi="hi-IN"/>
         </w:rPr>
         <w:t>नहीं</w:t>
@@ -21416,8 +21820,52 @@
       <w:r>
         <w:rPr>
           <w:rFonts w:ascii="Siddhanta" w:hAnsi="Siddhanta" w:cs="Siddhanta"/>
-        </w:rPr>
-        <w:t>ऊर्ध्वकर्म में प्रयुक्त है</w:t>
+          <w:cs/>
+          <w:lang w:bidi="hi-IN"/>
+        </w:rPr>
+        <w:t>ऊर्ध्वकर्म</w:t>
+      </w:r>
+      <w:r>
+        <w:rPr>
+          <w:rFonts w:ascii="Siddhanta" w:hAnsi="Siddhanta" w:cs="Siddhanta"/>
+        </w:rPr>
+        <w:t xml:space="preserve"> </w:t>
+      </w:r>
+      <w:r>
+        <w:rPr>
+          <w:rFonts w:ascii="Siddhanta" w:hAnsi="Siddhanta" w:cs="Siddhanta"/>
+          <w:cs/>
+          <w:lang w:bidi="hi-IN"/>
+        </w:rPr>
+        <w:t>में</w:t>
+      </w:r>
+      <w:r>
+        <w:rPr>
+          <w:rFonts w:ascii="Siddhanta" w:hAnsi="Siddhanta" w:cs="Siddhanta"/>
+        </w:rPr>
+        <w:t xml:space="preserve"> </w:t>
+      </w:r>
+      <w:r>
+        <w:rPr>
+          <w:rFonts w:ascii="Siddhanta" w:hAnsi="Siddhanta" w:cs="Siddhanta"/>
+          <w:cs/>
+          <w:lang w:bidi="hi-IN"/>
+        </w:rPr>
+        <w:t>प्रयुक्त</w:t>
+      </w:r>
+      <w:r>
+        <w:rPr>
+          <w:rFonts w:ascii="Siddhanta" w:hAnsi="Siddhanta" w:cs="Siddhanta"/>
+        </w:rPr>
+        <w:t xml:space="preserve"> </w:t>
+      </w:r>
+      <w:r>
+        <w:rPr>
+          <w:rFonts w:ascii="Siddhanta" w:hAnsi="Siddhanta" w:cs="Siddhanta"/>
+          <w:cs/>
+          <w:lang w:bidi="hi-IN"/>
+        </w:rPr>
+        <w:t>है</w:t>
       </w:r>
     </w:p>
     <w:p>
@@ -21434,6 +21882,8 @@
       <w:r>
         <w:rPr>
           <w:rFonts w:ascii="Siddhanta" w:hAnsi="Siddhanta" w:cs="Siddhanta"/>
+          <w:cs/>
+          <w:lang w:bidi="hi-IN"/>
         </w:rPr>
         <w:t>नहीं</w:t>
       </w:r>
@@ -21470,8 +21920,24 @@
       <w:r>
         <w:rPr>
           <w:rFonts w:ascii="Siddhanta" w:hAnsi="Siddhanta" w:cs="Siddhanta"/>
-        </w:rPr>
-        <w:t>मन्त्रकरण है</w:t>
+          <w:cs/>
+          <w:lang w:bidi="hi-IN"/>
+        </w:rPr>
+        <w:t>मन्त्रकरण</w:t>
+      </w:r>
+      <w:r>
+        <w:rPr>
+          <w:rFonts w:ascii="Siddhanta" w:hAnsi="Siddhanta" w:cs="Siddhanta"/>
+        </w:rPr>
+        <w:t xml:space="preserve"> </w:t>
+      </w:r>
+      <w:r>
+        <w:rPr>
+          <w:rFonts w:ascii="Siddhanta" w:hAnsi="Siddhanta" w:cs="Siddhanta"/>
+          <w:cs/>
+          <w:lang w:bidi="hi-IN"/>
+        </w:rPr>
+        <w:t>है</w:t>
       </w:r>
     </w:p>
     <w:p>
@@ -21488,8 +21954,24 @@
       <w:r>
         <w:rPr>
           <w:rFonts w:ascii="Siddhanta" w:hAnsi="Siddhanta" w:cs="Siddhanta"/>
-        </w:rPr>
-        <w:t>अकर्मक है</w:t>
+          <w:cs/>
+          <w:lang w:bidi="hi-IN"/>
+        </w:rPr>
+        <w:t>अकर्मक</w:t>
+      </w:r>
+      <w:r>
+        <w:rPr>
+          <w:rFonts w:ascii="Siddhanta" w:hAnsi="Siddhanta" w:cs="Siddhanta"/>
+        </w:rPr>
+        <w:t xml:space="preserve"> </w:t>
+      </w:r>
+      <w:r>
+        <w:rPr>
+          <w:rFonts w:ascii="Siddhanta" w:hAnsi="Siddhanta" w:cs="Siddhanta"/>
+          <w:cs/>
+          <w:lang w:bidi="hi-IN"/>
+        </w:rPr>
+        <w:t>है</w:t>
       </w:r>
     </w:p>
     <w:p>
@@ -21506,12 +21988,64 @@
       <w:r>
         <w:rPr>
           <w:rFonts w:ascii="Siddhanta" w:hAnsi="Siddhanta" w:cs="Siddhanta"/>
-        </w:rPr>
-        <w:t xml:space="preserve">उपर में से कोई </w:t>
-      </w:r>
-      <w:r>
-        <w:rPr>
-          <w:rFonts w:ascii="Siddhanta" w:hAnsi="Siddhanta" w:cs="Siddhanta"/>
+          <w:cs/>
+          <w:lang w:bidi="hi-IN"/>
+        </w:rPr>
+        <w:t>उपर</w:t>
+      </w:r>
+      <w:r>
+        <w:rPr>
+          <w:rFonts w:ascii="Siddhanta" w:hAnsi="Siddhanta" w:cs="Siddhanta"/>
+        </w:rPr>
+        <w:t xml:space="preserve"> </w:t>
+      </w:r>
+      <w:r>
+        <w:rPr>
+          <w:rFonts w:ascii="Siddhanta" w:hAnsi="Siddhanta" w:cs="Siddhanta"/>
+          <w:cs/>
+          <w:lang w:bidi="hi-IN"/>
+        </w:rPr>
+        <w:t>में</w:t>
+      </w:r>
+      <w:r>
+        <w:rPr>
+          <w:rFonts w:ascii="Siddhanta" w:hAnsi="Siddhanta" w:cs="Siddhanta"/>
+        </w:rPr>
+        <w:t xml:space="preserve"> </w:t>
+      </w:r>
+      <w:r>
+        <w:rPr>
+          <w:rFonts w:ascii="Siddhanta" w:hAnsi="Siddhanta" w:cs="Siddhanta"/>
+          <w:cs/>
+          <w:lang w:bidi="hi-IN"/>
+        </w:rPr>
+        <w:t>से</w:t>
+      </w:r>
+      <w:r>
+        <w:rPr>
+          <w:rFonts w:ascii="Siddhanta" w:hAnsi="Siddhanta" w:cs="Siddhanta"/>
+        </w:rPr>
+        <w:t xml:space="preserve"> </w:t>
+      </w:r>
+      <w:r>
+        <w:rPr>
+          <w:rFonts w:ascii="Siddhanta" w:hAnsi="Siddhanta" w:cs="Siddhanta"/>
+          <w:cs/>
+          <w:lang w:bidi="hi-IN"/>
+        </w:rPr>
+        <w:t>कोई</w:t>
+      </w:r>
+      <w:r>
+        <w:rPr>
+          <w:rFonts w:ascii="Siddhanta" w:hAnsi="Siddhanta" w:cs="Siddhanta"/>
+        </w:rPr>
+        <w:t xml:space="preserve"> </w:t>
+      </w:r>
+      <w:r>
+        <w:rPr>
+          <w:rFonts w:ascii="Siddhanta" w:hAnsi="Siddhanta" w:cs="Siddhanta"/>
+          <w:cs/>
+          <w:lang w:bidi="hi-IN"/>
         </w:rPr>
         <w:t>नहीं</w:t>
       </w:r>
@@ -21554,8 +22088,66 @@
       <w:r>
         <w:rPr>
           <w:rFonts w:ascii="Siddhanta" w:hAnsi="Siddhanta" w:cs="Siddhanta"/>
-        </w:rPr>
-        <w:t>स्पर्धा के अर्थ में है</w:t>
+          <w:cs/>
+          <w:lang w:bidi="hi-IN"/>
+        </w:rPr>
+        <w:t>स्पर्धा</w:t>
+      </w:r>
+      <w:r>
+        <w:rPr>
+          <w:rFonts w:ascii="Siddhanta" w:hAnsi="Siddhanta" w:cs="Siddhanta"/>
+        </w:rPr>
+        <w:t xml:space="preserve"> </w:t>
+      </w:r>
+      <w:r>
+        <w:rPr>
+          <w:rFonts w:ascii="Siddhanta" w:hAnsi="Siddhanta" w:cs="Siddhanta"/>
+          <w:cs/>
+          <w:lang w:bidi="hi-IN"/>
+        </w:rPr>
+        <w:t>के</w:t>
+      </w:r>
+      <w:r>
+        <w:rPr>
+          <w:rFonts w:ascii="Siddhanta" w:hAnsi="Siddhanta" w:cs="Siddhanta"/>
+        </w:rPr>
+        <w:t xml:space="preserve"> </w:t>
+      </w:r>
+      <w:r>
+        <w:rPr>
+          <w:rFonts w:ascii="Siddhanta" w:hAnsi="Siddhanta" w:cs="Siddhanta"/>
+          <w:cs/>
+          <w:lang w:bidi="hi-IN"/>
+        </w:rPr>
+        <w:t>अर्थ</w:t>
+      </w:r>
+      <w:r>
+        <w:rPr>
+          <w:rFonts w:ascii="Siddhanta" w:hAnsi="Siddhanta" w:cs="Siddhanta"/>
+        </w:rPr>
+        <w:t xml:space="preserve"> </w:t>
+      </w:r>
+      <w:r>
+        <w:rPr>
+          <w:rFonts w:ascii="Siddhanta" w:hAnsi="Siddhanta" w:cs="Siddhanta"/>
+          <w:cs/>
+          <w:lang w:bidi="hi-IN"/>
+        </w:rPr>
+        <w:t>में</w:t>
+      </w:r>
+      <w:r>
+        <w:rPr>
+          <w:rFonts w:ascii="Siddhanta" w:hAnsi="Siddhanta" w:cs="Siddhanta"/>
+        </w:rPr>
+        <w:t xml:space="preserve"> </w:t>
+      </w:r>
+      <w:r>
+        <w:rPr>
+          <w:rFonts w:ascii="Siddhanta" w:hAnsi="Siddhanta" w:cs="Siddhanta"/>
+          <w:cs/>
+          <w:lang w:bidi="hi-IN"/>
+        </w:rPr>
+        <w:t>है</w:t>
       </w:r>
     </w:p>
     <w:p>
@@ -21572,6 +22164,8 @@
       <w:r>
         <w:rPr>
           <w:rFonts w:ascii="Siddhanta" w:hAnsi="Siddhanta" w:cs="Siddhanta"/>
+          <w:cs/>
+          <w:lang w:bidi="hi-IN"/>
         </w:rPr>
         <w:lastRenderedPageBreak/>
         <w:t>नहीं</w:t>
@@ -21627,8 +22221,178 @@
       <w:r>
         <w:rPr>
           <w:rFonts w:ascii="Siddhanta" w:hAnsi="Siddhanta" w:cs="Siddhanta"/>
-        </w:rPr>
-        <w:t>गन्धन, आक्षेपण, सेवन, साहसिक्य, प्रतियत्न, प्रकथन या उपयोग के अर्थ में प्रयुक्त है</w:t>
+          <w:cs/>
+          <w:lang w:bidi="hi-IN"/>
+        </w:rPr>
+        <w:t>गन्धन</w:t>
+      </w:r>
+      <w:r>
+        <w:rPr>
+          <w:rFonts w:ascii="Siddhanta" w:hAnsi="Siddhanta" w:cs="Siddhanta"/>
+        </w:rPr>
+        <w:t xml:space="preserve">, </w:t>
+      </w:r>
+      <w:r>
+        <w:rPr>
+          <w:rFonts w:ascii="Siddhanta" w:hAnsi="Siddhanta" w:cs="Siddhanta"/>
+          <w:cs/>
+          <w:lang w:bidi="hi-IN"/>
+        </w:rPr>
+        <w:t>आक्षेपण</w:t>
+      </w:r>
+      <w:r>
+        <w:rPr>
+          <w:rFonts w:ascii="Siddhanta" w:hAnsi="Siddhanta" w:cs="Siddhanta"/>
+        </w:rPr>
+        <w:t xml:space="preserve">, </w:t>
+      </w:r>
+      <w:r>
+        <w:rPr>
+          <w:rFonts w:ascii="Siddhanta" w:hAnsi="Siddhanta" w:cs="Siddhanta"/>
+          <w:cs/>
+          <w:lang w:bidi="hi-IN"/>
+        </w:rPr>
+        <w:t>सेवन</w:t>
+      </w:r>
+      <w:r>
+        <w:rPr>
+          <w:rFonts w:ascii="Siddhanta" w:hAnsi="Siddhanta" w:cs="Siddhanta"/>
+        </w:rPr>
+        <w:t xml:space="preserve">, </w:t>
+      </w:r>
+      <w:r>
+        <w:rPr>
+          <w:rFonts w:ascii="Siddhanta" w:hAnsi="Siddhanta" w:cs="Siddhanta"/>
+          <w:cs/>
+          <w:lang w:bidi="hi-IN"/>
+        </w:rPr>
+        <w:t>साहसिक्य</w:t>
+      </w:r>
+      <w:r>
+        <w:rPr>
+          <w:rFonts w:ascii="Siddhanta" w:hAnsi="Siddhanta" w:cs="Siddhanta"/>
+        </w:rPr>
+        <w:t xml:space="preserve">, </w:t>
+      </w:r>
+      <w:r>
+        <w:rPr>
+          <w:rFonts w:ascii="Siddhanta" w:hAnsi="Siddhanta" w:cs="Siddhanta"/>
+          <w:cs/>
+          <w:lang w:bidi="hi-IN"/>
+        </w:rPr>
+        <w:t>प्रतियत्न</w:t>
+      </w:r>
+      <w:r>
+        <w:rPr>
+          <w:rFonts w:ascii="Siddhanta" w:hAnsi="Siddhanta" w:cs="Siddhanta"/>
+        </w:rPr>
+        <w:t xml:space="preserve">, </w:t>
+      </w:r>
+      <w:r>
+        <w:rPr>
+          <w:rFonts w:ascii="Siddhanta" w:hAnsi="Siddhanta" w:cs="Siddhanta"/>
+          <w:cs/>
+          <w:lang w:bidi="hi-IN"/>
+        </w:rPr>
+        <w:t>प्रकथन</w:t>
+      </w:r>
+      <w:r>
+        <w:rPr>
+          <w:rFonts w:ascii="Siddhanta" w:hAnsi="Siddhanta" w:cs="Siddhanta"/>
+        </w:rPr>
+        <w:t xml:space="preserve"> </w:t>
+      </w:r>
+      <w:r>
+        <w:rPr>
+          <w:rFonts w:ascii="Siddhanta" w:hAnsi="Siddhanta" w:cs="Siddhanta"/>
+          <w:cs/>
+          <w:lang w:bidi="hi-IN"/>
+        </w:rPr>
+        <w:t>या</w:t>
+      </w:r>
+      <w:r>
+        <w:rPr>
+          <w:rFonts w:ascii="Siddhanta" w:hAnsi="Siddhanta" w:cs="Siddhanta"/>
+        </w:rPr>
+        <w:t xml:space="preserve"> </w:t>
+      </w:r>
+      <w:r>
+        <w:rPr>
+          <w:rFonts w:ascii="Siddhanta" w:hAnsi="Siddhanta" w:cs="Siddhanta"/>
+          <w:cs/>
+          <w:lang w:bidi="hi-IN"/>
+        </w:rPr>
+        <w:t>उपयोग</w:t>
+      </w:r>
+      <w:r>
+        <w:rPr>
+          <w:rFonts w:ascii="Siddhanta" w:hAnsi="Siddhanta" w:cs="Siddhanta"/>
+        </w:rPr>
+        <w:t xml:space="preserve"> </w:t>
+      </w:r>
+      <w:r>
+        <w:rPr>
+          <w:rFonts w:ascii="Siddhanta" w:hAnsi="Siddhanta" w:cs="Siddhanta"/>
+          <w:cs/>
+          <w:lang w:bidi="hi-IN"/>
+        </w:rPr>
+        <w:t>के</w:t>
+      </w:r>
+      <w:r>
+        <w:rPr>
+          <w:rFonts w:ascii="Siddhanta" w:hAnsi="Siddhanta" w:cs="Siddhanta"/>
+        </w:rPr>
+        <w:t xml:space="preserve"> </w:t>
+      </w:r>
+      <w:r>
+        <w:rPr>
+          <w:rFonts w:ascii="Siddhanta" w:hAnsi="Siddhanta" w:cs="Siddhanta"/>
+          <w:cs/>
+          <w:lang w:bidi="hi-IN"/>
+        </w:rPr>
+        <w:t>अर्थ</w:t>
+      </w:r>
+      <w:r>
+        <w:rPr>
+          <w:rFonts w:ascii="Siddhanta" w:hAnsi="Siddhanta" w:cs="Siddhanta"/>
+        </w:rPr>
+        <w:t xml:space="preserve"> </w:t>
+      </w:r>
+      <w:r>
+        <w:rPr>
+          <w:rFonts w:ascii="Siddhanta" w:hAnsi="Siddhanta" w:cs="Siddhanta"/>
+          <w:cs/>
+          <w:lang w:bidi="hi-IN"/>
+        </w:rPr>
+        <w:t>में</w:t>
+      </w:r>
+      <w:r>
+        <w:rPr>
+          <w:rFonts w:ascii="Siddhanta" w:hAnsi="Siddhanta" w:cs="Siddhanta"/>
+        </w:rPr>
+        <w:t xml:space="preserve"> </w:t>
+      </w:r>
+      <w:r>
+        <w:rPr>
+          <w:rFonts w:ascii="Siddhanta" w:hAnsi="Siddhanta" w:cs="Siddhanta"/>
+          <w:cs/>
+          <w:lang w:bidi="hi-IN"/>
+        </w:rPr>
+        <w:t>प्रयुक्त</w:t>
+      </w:r>
+      <w:r>
+        <w:rPr>
+          <w:rFonts w:ascii="Siddhanta" w:hAnsi="Siddhanta" w:cs="Siddhanta"/>
+        </w:rPr>
+        <w:t xml:space="preserve"> </w:t>
+      </w:r>
+      <w:r>
+        <w:rPr>
+          <w:rFonts w:ascii="Siddhanta" w:hAnsi="Siddhanta" w:cs="Siddhanta"/>
+          <w:cs/>
+          <w:lang w:bidi="hi-IN"/>
+        </w:rPr>
+        <w:t>है</w:t>
       </w:r>
     </w:p>
     <w:p>
@@ -21645,6 +22409,8 @@
       <w:r>
         <w:rPr>
           <w:rFonts w:ascii="Siddhanta" w:hAnsi="Siddhanta" w:cs="Siddhanta"/>
+          <w:cs/>
+          <w:lang w:bidi="hi-IN"/>
         </w:rPr>
         <w:t>नहीं</w:t>
       </w:r>
@@ -21687,6 +22453,8 @@
       <w:r>
         <w:rPr>
           <w:rFonts w:ascii="Siddhanta" w:hAnsi="Siddhanta" w:cs="Siddhanta"/>
+          <w:cs/>
+          <w:lang w:bidi="hi-IN"/>
         </w:rPr>
         <w:t>प्रहसन</w:t>
       </w:r>
@@ -21705,6 +22473,8 @@
       <w:r>
         <w:rPr>
           <w:rFonts w:ascii="Siddhanta" w:hAnsi="Siddhanta" w:cs="Siddhanta"/>
+          <w:cs/>
+          <w:lang w:bidi="hi-IN"/>
         </w:rPr>
         <w:t>नहीं</w:t>
       </w:r>
@@ -21741,6 +22511,8 @@
       <w:r>
         <w:rPr>
           <w:rFonts w:ascii="Siddhanta" w:hAnsi="Siddhanta" w:cs="Siddhanta"/>
+          <w:cs/>
+          <w:lang w:bidi="hi-IN"/>
         </w:rPr>
         <w:t>शब्दकर्म</w:t>
       </w:r>
@@ -21759,6 +22531,8 @@
       <w:r>
         <w:rPr>
           <w:rFonts w:ascii="Siddhanta" w:hAnsi="Siddhanta" w:cs="Siddhanta"/>
+          <w:cs/>
+          <w:lang w:bidi="hi-IN"/>
         </w:rPr>
         <w:t>अकर्मक</w:t>
       </w:r>
@@ -21777,8 +22551,890 @@
       <w:r>
         <w:rPr>
           <w:rFonts w:ascii="Siddhanta" w:hAnsi="Siddhanta" w:cs="Siddhanta"/>
-        </w:rPr>
-        <w:t>उपर में से कोई नहीं</w:t>
+          <w:cs/>
+          <w:lang w:bidi="hi-IN"/>
+        </w:rPr>
+        <w:t>उपर</w:t>
+      </w:r>
+      <w:r>
+        <w:rPr>
+          <w:rFonts w:ascii="Siddhanta" w:hAnsi="Siddhanta" w:cs="Siddhanta"/>
+        </w:rPr>
+        <w:t xml:space="preserve"> </w:t>
+      </w:r>
+      <w:r>
+        <w:rPr>
+          <w:rFonts w:ascii="Siddhanta" w:hAnsi="Siddhanta" w:cs="Siddhanta"/>
+          <w:cs/>
+          <w:lang w:bidi="hi-IN"/>
+        </w:rPr>
+        <w:t>में</w:t>
+      </w:r>
+      <w:r>
+        <w:rPr>
+          <w:rFonts w:ascii="Siddhanta" w:hAnsi="Siddhanta" w:cs="Siddhanta"/>
+        </w:rPr>
+        <w:t xml:space="preserve"> </w:t>
+      </w:r>
+      <w:r>
+        <w:rPr>
+          <w:rFonts w:ascii="Siddhanta" w:hAnsi="Siddhanta" w:cs="Siddhanta"/>
+          <w:cs/>
+          <w:lang w:bidi="hi-IN"/>
+        </w:rPr>
+        <w:t>से</w:t>
+      </w:r>
+      <w:r>
+        <w:rPr>
+          <w:rFonts w:ascii="Siddhanta" w:hAnsi="Siddhanta" w:cs="Siddhanta"/>
+        </w:rPr>
+        <w:t xml:space="preserve"> </w:t>
+      </w:r>
+      <w:r>
+        <w:rPr>
+          <w:rFonts w:ascii="Siddhanta" w:hAnsi="Siddhanta" w:cs="Siddhanta"/>
+          <w:cs/>
+          <w:lang w:bidi="hi-IN"/>
+        </w:rPr>
+        <w:t>कोई</w:t>
+      </w:r>
+      <w:r>
+        <w:rPr>
+          <w:rFonts w:ascii="Siddhanta" w:hAnsi="Siddhanta" w:cs="Siddhanta"/>
+        </w:rPr>
+        <w:t xml:space="preserve"> </w:t>
+      </w:r>
+      <w:r>
+        <w:rPr>
+          <w:rFonts w:ascii="Siddhanta" w:hAnsi="Siddhanta" w:cs="Siddhanta"/>
+          <w:cs/>
+          <w:lang w:bidi="hi-IN"/>
+        </w:rPr>
+        <w:t>नहीं</w:t>
+      </w:r>
+    </w:p>
+    <w:p>
+      <w:pPr>
+        <w:pStyle w:val="ListParagraph"/>
+        <w:numPr>
+          <w:ilvl w:val="0"/>
+          <w:numId w:val="7"/>
+        </w:numPr>
+        <w:rPr>
+          <w:rFonts w:ascii="Siddhanta" w:hAnsi="Siddhanta" w:cs="Siddhanta"/>
+        </w:rPr>
+      </w:pPr>
+      <w:r>
+        <w:rPr>
+          <w:rFonts w:ascii="Siddhanta" w:hAnsi="Siddhanta" w:cs="Siddhanta"/>
+        </w:rPr>
+        <w:t xml:space="preserve"> Ends with ‘nIY’</w:t>
+      </w:r>
+    </w:p>
+    <w:p>
+      <w:pPr>
+        <w:pStyle w:val="ListParagraph"/>
+        <w:numPr>
+          <w:ilvl w:val="1"/>
+          <w:numId w:val="7"/>
+        </w:numPr>
+        <w:rPr>
+          <w:rFonts w:ascii="Siddhanta" w:hAnsi="Siddhanta" w:cs="Siddhanta"/>
+        </w:rPr>
+      </w:pPr>
+      <w:r>
+        <w:rPr>
+          <w:rFonts w:ascii="Siddhanta" w:hAnsi="Siddhanta" w:cs="Siddhanta"/>
+        </w:rPr>
+        <w:t>सम्मानन, उत्सञ्जन, आचार्यकरण, ज्ञान, भृति, विगणन या व्यय के अर्थ में प्रयुक्त है</w:t>
+      </w:r>
+    </w:p>
+    <w:p>
+      <w:pPr>
+        <w:pStyle w:val="ListParagraph"/>
+        <w:numPr>
+          <w:ilvl w:val="1"/>
+          <w:numId w:val="7"/>
+        </w:numPr>
+        <w:rPr>
+          <w:rFonts w:ascii="Siddhanta" w:hAnsi="Siddhanta" w:cs="Siddhanta"/>
+        </w:rPr>
+      </w:pPr>
+      <w:r>
+        <w:rPr>
+          <w:rFonts w:ascii="Siddhanta" w:hAnsi="Siddhanta" w:cs="Siddhanta"/>
+        </w:rPr>
+        <w:t>नहीं</w:t>
+      </w:r>
+    </w:p>
+    <w:p>
+      <w:pPr>
+        <w:pStyle w:val="ListParagraph"/>
+        <w:numPr>
+          <w:ilvl w:val="0"/>
+          <w:numId w:val="7"/>
+        </w:numPr>
+        <w:rPr>
+          <w:rFonts w:ascii="Siddhanta" w:hAnsi="Siddhanta" w:cs="Siddhanta"/>
+        </w:rPr>
+      </w:pPr>
+      <w:r>
+        <w:rPr>
+          <w:rFonts w:ascii="Siddhanta" w:hAnsi="Siddhanta" w:cs="Siddhanta"/>
+        </w:rPr>
+        <w:t xml:space="preserve"> </w:t>
+      </w:r>
+      <w:r>
+        <w:rPr>
+          <w:rFonts w:ascii="Siddhanta" w:hAnsi="Siddhanta" w:cs="Siddhanta"/>
+        </w:rPr>
+        <w:t xml:space="preserve">The word is </w:t>
+      </w:r>
+      <w:r>
+        <w:rPr>
+          <w:rFonts w:ascii="Siddhanta" w:hAnsi="Siddhanta" w:cs="Siddhanta"/>
+        </w:rPr>
+        <w:t>‘vinIY’</w:t>
+      </w:r>
+    </w:p>
+    <w:p>
+      <w:pPr>
+        <w:pStyle w:val="ListParagraph"/>
+        <w:numPr>
+          <w:ilvl w:val="1"/>
+          <w:numId w:val="7"/>
+        </w:numPr>
+        <w:rPr>
+          <w:rFonts w:ascii="Siddhanta" w:hAnsi="Siddhanta" w:cs="Siddhanta"/>
+        </w:rPr>
+      </w:pPr>
+      <w:r>
+        <w:rPr>
+          <w:rFonts w:ascii="Siddhanta" w:hAnsi="Siddhanta" w:cs="Siddhanta"/>
+        </w:rPr>
+        <w:t>दूर करने की क्रिया शरीर से भिन्न है (अशरीरे कर्मणि)</w:t>
+      </w:r>
+    </w:p>
+    <w:p>
+      <w:pPr>
+        <w:pStyle w:val="ListParagraph"/>
+        <w:numPr>
+          <w:ilvl w:val="1"/>
+          <w:numId w:val="7"/>
+        </w:numPr>
+        <w:rPr>
+          <w:rFonts w:ascii="Siddhanta" w:hAnsi="Siddhanta" w:cs="Siddhanta"/>
+        </w:rPr>
+      </w:pPr>
+      <w:r>
+        <w:rPr>
+          <w:rFonts w:ascii="Siddhanta" w:hAnsi="Siddhanta" w:cs="Siddhanta"/>
+        </w:rPr>
+        <w:t>नहीं</w:t>
+      </w:r>
+    </w:p>
+    <w:p>
+      <w:pPr>
+        <w:pStyle w:val="ListParagraph"/>
+        <w:numPr>
+          <w:ilvl w:val="0"/>
+          <w:numId w:val="7"/>
+        </w:numPr>
+        <w:rPr>
+          <w:rFonts w:ascii="Siddhanta" w:hAnsi="Siddhanta" w:cs="Siddhanta"/>
+        </w:rPr>
+      </w:pPr>
+      <w:r>
+        <w:rPr>
+          <w:rFonts w:ascii="Siddhanta" w:hAnsi="Siddhanta" w:cs="Siddhanta"/>
+        </w:rPr>
+        <w:t xml:space="preserve"> </w:t>
+      </w:r>
+      <w:r>
+        <w:rPr>
+          <w:rFonts w:ascii="Siddhanta" w:hAnsi="Siddhanta" w:cs="Siddhanta"/>
+        </w:rPr>
+        <w:t>The word is</w:t>
+      </w:r>
+      <w:r>
+        <w:rPr>
+          <w:rFonts w:ascii="Siddhanta" w:hAnsi="Siddhanta" w:cs="Siddhanta"/>
+        </w:rPr>
+        <w:t xml:space="preserve"> ‘kramu!’</w:t>
+      </w:r>
+      <w:r>
+        <w:rPr>
+          <w:rFonts w:ascii="Siddhanta" w:hAnsi="Siddhanta" w:cs="Siddhanta"/>
+        </w:rPr>
+        <w:t xml:space="preserve"> / ‘parAkramu!’ / ‘upakramu!’ (वृत्तिसर्गतायनेषु क्रमः / उपपराभ्याम्‌)</w:t>
+      </w:r>
+    </w:p>
+    <w:p>
+      <w:pPr>
+        <w:pStyle w:val="ListParagraph"/>
+        <w:numPr>
+          <w:ilvl w:val="1"/>
+          <w:numId w:val="7"/>
+        </w:numPr>
+        <w:rPr>
+          <w:rFonts w:ascii="Siddhanta" w:hAnsi="Siddhanta" w:cs="Siddhanta"/>
+        </w:rPr>
+      </w:pPr>
+      <w:r>
+        <w:rPr>
+          <w:rFonts w:ascii="Siddhanta" w:hAnsi="Siddhanta" w:cs="Siddhanta"/>
+        </w:rPr>
+        <w:t>वृत्ति, सर्ग या तायन के अर्थ में प्रयुक्त है</w:t>
+      </w:r>
+    </w:p>
+    <w:p>
+      <w:pPr>
+        <w:pStyle w:val="ListParagraph"/>
+        <w:numPr>
+          <w:ilvl w:val="1"/>
+          <w:numId w:val="7"/>
+        </w:numPr>
+        <w:rPr>
+          <w:rFonts w:ascii="Siddhanta" w:hAnsi="Siddhanta" w:cs="Siddhanta"/>
+        </w:rPr>
+      </w:pPr>
+      <w:r>
+        <w:rPr>
+          <w:rFonts w:ascii="Siddhanta" w:hAnsi="Siddhanta" w:cs="Siddhanta"/>
+        </w:rPr>
+        <w:t>नहीं</w:t>
+      </w:r>
+      <w:r>
+        <w:rPr>
+          <w:rFonts w:ascii="Siddhanta" w:hAnsi="Siddhanta" w:cs="Siddhanta"/>
+        </w:rPr>
+        <w:t xml:space="preserve"> (If ‘kramu!’ -&gt; Optionally Atmane by anupasargAdvA</w:t>
+      </w:r>
+    </w:p>
+    <w:p>
+      <w:pPr>
+        <w:pStyle w:val="ListParagraph"/>
+        <w:numPr>
+          <w:ilvl w:val="0"/>
+          <w:numId w:val="7"/>
+        </w:numPr>
+        <w:rPr>
+          <w:rFonts w:ascii="Siddhanta" w:hAnsi="Siddhanta" w:cs="Siddhanta"/>
+        </w:rPr>
+      </w:pPr>
+      <w:r>
+        <w:rPr>
+          <w:rFonts w:ascii="Siddhanta" w:hAnsi="Siddhanta" w:cs="Siddhanta"/>
+        </w:rPr>
+        <w:lastRenderedPageBreak/>
+        <w:t xml:space="preserve"> </w:t>
+      </w:r>
+      <w:r>
+        <w:rPr>
+          <w:rFonts w:ascii="Siddhanta" w:hAnsi="Siddhanta" w:cs="Siddhanta"/>
+        </w:rPr>
+        <w:t xml:space="preserve"> The word is ‘Akramu!’</w:t>
+      </w:r>
+    </w:p>
+    <w:p>
+      <w:pPr>
+        <w:pStyle w:val="ListParagraph"/>
+        <w:numPr>
+          <w:ilvl w:val="1"/>
+          <w:numId w:val="7"/>
+        </w:numPr>
+        <w:rPr>
+          <w:rFonts w:ascii="Siddhanta" w:hAnsi="Siddhanta" w:cs="Siddhanta"/>
+        </w:rPr>
+      </w:pPr>
+      <w:r>
+        <w:rPr>
+          <w:rFonts w:ascii="Siddhanta" w:hAnsi="Siddhanta" w:cs="Siddhanta"/>
+        </w:rPr>
+        <w:t>उद्गमन</w:t>
+      </w:r>
+    </w:p>
+    <w:p>
+      <w:pPr>
+        <w:pStyle w:val="ListParagraph"/>
+        <w:numPr>
+          <w:ilvl w:val="1"/>
+          <w:numId w:val="7"/>
+        </w:numPr>
+        <w:rPr>
+          <w:rFonts w:ascii="Siddhanta" w:hAnsi="Siddhanta" w:cs="Siddhanta"/>
+        </w:rPr>
+      </w:pPr>
+      <w:r>
+        <w:rPr>
+          <w:rFonts w:ascii="Siddhanta" w:hAnsi="Siddhanta" w:cs="Siddhanta"/>
+        </w:rPr>
+        <w:t>नहीं</w:t>
+      </w:r>
+    </w:p>
+    <w:p>
+      <w:pPr>
+        <w:pStyle w:val="ListParagraph"/>
+        <w:numPr>
+          <w:ilvl w:val="0"/>
+          <w:numId w:val="7"/>
+        </w:numPr>
+        <w:rPr>
+          <w:rFonts w:ascii="Siddhanta" w:hAnsi="Siddhanta" w:cs="Siddhanta"/>
+        </w:rPr>
+      </w:pPr>
+      <w:r>
+        <w:rPr>
+          <w:rFonts w:ascii="Siddhanta" w:hAnsi="Siddhanta" w:cs="Siddhanta"/>
+        </w:rPr>
+        <w:t xml:space="preserve"> The word is ‘vikramu!’</w:t>
+      </w:r>
+    </w:p>
+    <w:p>
+      <w:pPr>
+        <w:pStyle w:val="ListParagraph"/>
+        <w:numPr>
+          <w:ilvl w:val="1"/>
+          <w:numId w:val="7"/>
+        </w:numPr>
+        <w:rPr>
+          <w:rFonts w:ascii="Siddhanta" w:hAnsi="Siddhanta" w:cs="Siddhanta"/>
+        </w:rPr>
+      </w:pPr>
+      <w:r>
+        <w:rPr>
+          <w:rFonts w:ascii="Siddhanta" w:hAnsi="Siddhanta" w:cs="Siddhanta"/>
+        </w:rPr>
+        <w:t>पादविहरण</w:t>
+      </w:r>
+    </w:p>
+    <w:p>
+      <w:pPr>
+        <w:pStyle w:val="ListParagraph"/>
+        <w:numPr>
+          <w:ilvl w:val="1"/>
+          <w:numId w:val="7"/>
+        </w:numPr>
+        <w:rPr>
+          <w:rFonts w:ascii="Siddhanta" w:hAnsi="Siddhanta" w:cs="Siddhanta"/>
+        </w:rPr>
+      </w:pPr>
+      <w:r>
+        <w:rPr>
+          <w:rFonts w:ascii="Siddhanta" w:hAnsi="Siddhanta" w:cs="Siddhanta"/>
+        </w:rPr>
+        <w:t>नहीं</w:t>
+      </w:r>
+    </w:p>
+    <w:p>
+      <w:pPr>
+        <w:pStyle w:val="ListParagraph"/>
+        <w:numPr>
+          <w:ilvl w:val="0"/>
+          <w:numId w:val="7"/>
+        </w:numPr>
+        <w:rPr>
+          <w:rFonts w:ascii="Siddhanta" w:hAnsi="Siddhanta" w:cs="Siddhanta"/>
+        </w:rPr>
+      </w:pPr>
+      <w:r>
+        <w:rPr>
+          <w:rFonts w:ascii="Siddhanta" w:hAnsi="Siddhanta" w:cs="Siddhanta"/>
+        </w:rPr>
+        <w:t xml:space="preserve"> The word ends with ‘jYA’</w:t>
+      </w:r>
+    </w:p>
+    <w:p>
+      <w:pPr>
+        <w:pStyle w:val="ListParagraph"/>
+        <w:numPr>
+          <w:ilvl w:val="1"/>
+          <w:numId w:val="7"/>
+        </w:numPr>
+        <w:rPr>
+          <w:rFonts w:ascii="Siddhanta" w:hAnsi="Siddhanta" w:cs="Siddhanta"/>
+        </w:rPr>
+      </w:pPr>
+      <w:r>
+        <w:rPr>
+          <w:rFonts w:ascii="Siddhanta" w:hAnsi="Siddhanta" w:cs="Siddhanta"/>
+        </w:rPr>
+        <w:t>अपह्नव</w:t>
+      </w:r>
+    </w:p>
+    <w:p>
+      <w:pPr>
+        <w:pStyle w:val="ListParagraph"/>
+        <w:numPr>
+          <w:ilvl w:val="1"/>
+          <w:numId w:val="7"/>
+        </w:numPr>
+        <w:rPr>
+          <w:rFonts w:ascii="Siddhanta" w:hAnsi="Siddhanta" w:cs="Siddhanta"/>
+        </w:rPr>
+      </w:pPr>
+      <w:r>
+        <w:rPr>
+          <w:rFonts w:ascii="Siddhanta" w:hAnsi="Siddhanta" w:cs="Siddhanta"/>
+        </w:rPr>
+        <w:t>अकर्मक</w:t>
+      </w:r>
+    </w:p>
+    <w:p>
+      <w:pPr>
+        <w:pStyle w:val="ListParagraph"/>
+        <w:numPr>
+          <w:ilvl w:val="1"/>
+          <w:numId w:val="7"/>
+        </w:numPr>
+        <w:rPr>
+          <w:rFonts w:ascii="Siddhanta" w:hAnsi="Siddhanta" w:cs="Siddhanta"/>
+        </w:rPr>
+      </w:pPr>
+      <w:r>
+        <w:rPr>
+          <w:rFonts w:ascii="Siddhanta" w:hAnsi="Siddhanta" w:cs="Siddhanta"/>
+        </w:rPr>
+        <w:t>अन्य</w:t>
+      </w:r>
+      <w:r>
+        <w:rPr>
+          <w:rFonts w:ascii="Siddhanta" w:hAnsi="Siddhanta" w:cs="Siddhanta"/>
+        </w:rPr>
+        <w:tab/>
+      </w:r>
+    </w:p>
+    <w:p>
+      <w:pPr>
+        <w:pStyle w:val="ListParagraph"/>
+        <w:numPr>
+          <w:ilvl w:val="0"/>
+          <w:numId w:val="7"/>
+        </w:numPr>
+        <w:rPr>
+          <w:rFonts w:ascii="Siddhanta" w:hAnsi="Siddhanta" w:cs="Siddhanta"/>
+        </w:rPr>
+      </w:pPr>
+      <w:r>
+        <w:rPr>
+          <w:rFonts w:ascii="Siddhanta" w:hAnsi="Siddhanta" w:cs="Siddhanta"/>
+        </w:rPr>
+        <w:t xml:space="preserve"> The word is ‘saMjYA’ / ‘pratijYA’</w:t>
+      </w:r>
+    </w:p>
+    <w:p>
+      <w:pPr>
+        <w:pStyle w:val="ListParagraph"/>
+        <w:numPr>
+          <w:ilvl w:val="1"/>
+          <w:numId w:val="7"/>
+        </w:numPr>
+        <w:rPr>
+          <w:rFonts w:ascii="Siddhanta" w:hAnsi="Siddhanta" w:cs="Siddhanta"/>
+        </w:rPr>
+      </w:pPr>
+      <w:r>
+        <w:rPr>
+          <w:rFonts w:ascii="Siddhanta" w:hAnsi="Siddhanta" w:cs="Siddhanta"/>
+        </w:rPr>
+        <w:t>अनाध्यान</w:t>
+      </w:r>
+    </w:p>
+    <w:p>
+      <w:pPr>
+        <w:pStyle w:val="ListParagraph"/>
+        <w:numPr>
+          <w:ilvl w:val="1"/>
+          <w:numId w:val="7"/>
+        </w:numPr>
+        <w:rPr>
+          <w:rFonts w:ascii="Siddhanta" w:hAnsi="Siddhanta" w:cs="Siddhanta"/>
+        </w:rPr>
+      </w:pPr>
+      <w:r>
+        <w:rPr>
+          <w:rFonts w:ascii="Siddhanta" w:hAnsi="Siddhanta" w:cs="Siddhanta"/>
+        </w:rPr>
+        <w:t>नहीं</w:t>
+      </w:r>
+    </w:p>
+    <w:p>
+      <w:pPr>
+        <w:pStyle w:val="ListParagraph"/>
+        <w:numPr>
+          <w:ilvl w:val="0"/>
+          <w:numId w:val="7"/>
+        </w:numPr>
+        <w:rPr>
+          <w:rFonts w:ascii="Siddhanta" w:hAnsi="Siddhanta" w:cs="Siddhanta"/>
+        </w:rPr>
+      </w:pPr>
+      <w:r>
+        <w:rPr>
+          <w:rFonts w:ascii="Siddhanta" w:hAnsi="Siddhanta" w:cs="Siddhanta"/>
+        </w:rPr>
+        <w:t xml:space="preserve"> The word ends with ‘vada!’</w:t>
+      </w:r>
+    </w:p>
+    <w:p>
+      <w:pPr>
+        <w:pStyle w:val="ListParagraph"/>
+        <w:numPr>
+          <w:ilvl w:val="1"/>
+          <w:numId w:val="7"/>
+        </w:numPr>
+        <w:rPr>
+          <w:rFonts w:ascii="Siddhanta" w:hAnsi="Siddhanta" w:cs="Siddhanta"/>
+        </w:rPr>
+      </w:pPr>
+      <w:r>
+        <w:rPr>
+          <w:rFonts w:ascii="Siddhanta" w:hAnsi="Siddhanta" w:cs="Siddhanta"/>
+        </w:rPr>
+        <w:t>भासन, उपसम्भाषा, ज्ञान, यत्न, विमति या उपमन्त्रण के अर्थ में है</w:t>
+      </w:r>
+    </w:p>
+    <w:p>
+      <w:pPr>
+        <w:pStyle w:val="ListParagraph"/>
+        <w:numPr>
+          <w:ilvl w:val="1"/>
+          <w:numId w:val="7"/>
+        </w:numPr>
+        <w:rPr>
+          <w:rFonts w:ascii="Siddhanta" w:hAnsi="Siddhanta" w:cs="Siddhanta"/>
+        </w:rPr>
+      </w:pPr>
+      <w:r>
+        <w:rPr>
+          <w:rFonts w:ascii="Siddhanta" w:hAnsi="Siddhanta" w:cs="Siddhanta"/>
+        </w:rPr>
+        <w:t>स्पष्ट वाणी वालों का सहोच्चारण</w:t>
+      </w:r>
+    </w:p>
+    <w:p>
+      <w:pPr>
+        <w:pStyle w:val="ListParagraph"/>
+        <w:numPr>
+          <w:ilvl w:val="1"/>
+          <w:numId w:val="7"/>
+        </w:numPr>
+        <w:rPr>
+          <w:rFonts w:ascii="Siddhanta" w:hAnsi="Siddhanta" w:cs="Siddhanta"/>
+        </w:rPr>
+      </w:pPr>
+      <w:r>
+        <w:rPr>
+          <w:rFonts w:ascii="Siddhanta" w:hAnsi="Siddhanta" w:cs="Siddhanta"/>
+        </w:rPr>
+        <w:t>स्पष्ट वाणी वालों का सहोच्चारण विप्रलाप में है</w:t>
+      </w:r>
+      <w:r>
+        <w:rPr>
+          <w:rFonts w:ascii="Siddhanta" w:hAnsi="Siddhanta" w:cs="Siddhanta"/>
+        </w:rPr>
+        <w:t xml:space="preserve"> </w:t>
+      </w:r>
+    </w:p>
+    <w:p>
+      <w:pPr>
+        <w:pStyle w:val="ListParagraph"/>
+        <w:numPr>
+          <w:ilvl w:val="1"/>
+          <w:numId w:val="7"/>
+        </w:numPr>
+        <w:rPr>
+          <w:rFonts w:ascii="Siddhanta" w:hAnsi="Siddhanta" w:cs="Siddhanta"/>
+        </w:rPr>
+      </w:pPr>
+      <w:r>
+        <w:rPr>
+          <w:rFonts w:ascii="Siddhanta" w:hAnsi="Siddhanta" w:cs="Siddhanta"/>
+        </w:rPr>
+        <w:t>अन्य</w:t>
+      </w:r>
+    </w:p>
+    <w:p>
+      <w:pPr>
+        <w:pStyle w:val="ListParagraph"/>
+        <w:numPr>
+          <w:ilvl w:val="0"/>
+          <w:numId w:val="7"/>
+        </w:numPr>
+        <w:rPr>
+          <w:rFonts w:ascii="Siddhanta" w:hAnsi="Siddhanta" w:cs="Siddhanta"/>
+        </w:rPr>
+      </w:pPr>
+      <w:r>
+        <w:rPr>
+          <w:rFonts w:ascii="Siddhanta" w:hAnsi="Siddhanta" w:cs="Siddhanta"/>
+        </w:rPr>
+        <w:t xml:space="preserve"> The word is ‘anuvada!’</w:t>
+      </w:r>
+    </w:p>
+    <w:p>
+      <w:pPr>
+        <w:pStyle w:val="ListParagraph"/>
+        <w:numPr>
+          <w:ilvl w:val="1"/>
+          <w:numId w:val="7"/>
+        </w:numPr>
+        <w:rPr>
+          <w:rFonts w:ascii="Siddhanta" w:hAnsi="Siddhanta" w:cs="Siddhanta"/>
+        </w:rPr>
+      </w:pPr>
+      <w:r>
+        <w:rPr>
+          <w:rFonts w:ascii="Siddhanta" w:hAnsi="Siddhanta" w:cs="Siddhanta"/>
+        </w:rPr>
+        <w:t>स्पष्ट वाणी वालो का सहोच्चारण है और अकर्मक है</w:t>
+      </w:r>
+    </w:p>
+    <w:p>
+      <w:pPr>
+        <w:pStyle w:val="ListParagraph"/>
+        <w:numPr>
+          <w:ilvl w:val="1"/>
+          <w:numId w:val="7"/>
+        </w:numPr>
+        <w:rPr>
+          <w:rFonts w:ascii="Siddhanta" w:hAnsi="Siddhanta" w:cs="Siddhanta"/>
+        </w:rPr>
+      </w:pPr>
+      <w:r>
+        <w:rPr>
+          <w:rFonts w:ascii="Siddhanta" w:hAnsi="Siddhanta" w:cs="Siddhanta"/>
+        </w:rPr>
+        <w:lastRenderedPageBreak/>
+        <w:t>अन्य</w:t>
+      </w:r>
+    </w:p>
+    <w:p>
+      <w:pPr>
+        <w:pStyle w:val="ListParagraph"/>
+        <w:numPr>
+          <w:ilvl w:val="0"/>
+          <w:numId w:val="7"/>
+        </w:numPr>
+        <w:rPr>
+          <w:rFonts w:ascii="Siddhanta" w:hAnsi="Siddhanta" w:cs="Siddhanta"/>
+        </w:rPr>
+      </w:pPr>
+      <w:r>
+        <w:rPr>
+          <w:rFonts w:ascii="Siddhanta" w:hAnsi="Siddhanta" w:cs="Siddhanta"/>
+        </w:rPr>
+        <w:t xml:space="preserve"> </w:t>
+      </w:r>
+      <w:r>
+        <w:rPr>
+          <w:rFonts w:ascii="Siddhanta" w:hAnsi="Siddhanta" w:cs="Siddhanta"/>
+        </w:rPr>
+        <w:t>The word is ‘prakramu!’ / ‘</w:t>
+      </w:r>
+      <w:r>
+        <w:rPr>
+          <w:rFonts w:ascii="Siddhanta" w:hAnsi="Siddhanta" w:cs="Siddhanta"/>
+        </w:rPr>
+        <w:t>upakramu!’</w:t>
+      </w:r>
+    </w:p>
+    <w:p>
+      <w:pPr>
+        <w:pStyle w:val="ListParagraph"/>
+        <w:numPr>
+          <w:ilvl w:val="1"/>
+          <w:numId w:val="7"/>
+        </w:numPr>
+        <w:rPr>
+          <w:rFonts w:ascii="Siddhanta" w:hAnsi="Siddhanta" w:cs="Siddhanta"/>
+        </w:rPr>
+      </w:pPr>
+      <w:r>
+        <w:rPr>
+          <w:rFonts w:ascii="Siddhanta" w:hAnsi="Siddhanta" w:cs="Siddhanta"/>
+        </w:rPr>
+        <w:t>आदिकर्म</w:t>
+      </w:r>
+    </w:p>
+    <w:p>
+      <w:pPr>
+        <w:pStyle w:val="ListParagraph"/>
+        <w:numPr>
+          <w:ilvl w:val="1"/>
+          <w:numId w:val="7"/>
+        </w:numPr>
+        <w:rPr>
+          <w:rFonts w:ascii="Siddhanta" w:hAnsi="Siddhanta" w:cs="Siddhanta"/>
+        </w:rPr>
+      </w:pPr>
+      <w:r>
+        <w:rPr>
+          <w:rFonts w:ascii="Siddhanta" w:hAnsi="Siddhanta" w:cs="Siddhanta"/>
+        </w:rPr>
+        <w:t>अन्य</w:t>
+      </w:r>
+    </w:p>
+    <w:p>
+      <w:pPr>
+        <w:pStyle w:val="ListParagraph"/>
+        <w:numPr>
+          <w:ilvl w:val="0"/>
+          <w:numId w:val="7"/>
+        </w:numPr>
+        <w:rPr>
+          <w:rFonts w:ascii="Siddhanta" w:hAnsi="Siddhanta" w:cs="Siddhanta"/>
+        </w:rPr>
+      </w:pPr>
+      <w:r>
+        <w:rPr>
+          <w:rFonts w:ascii="Siddhanta" w:hAnsi="Siddhanta" w:cs="Siddhanta"/>
+        </w:rPr>
+        <w:t xml:space="preserve"> The word is ‘saMgf’, ‘saNgf’, ‘samgf’</w:t>
+      </w:r>
+    </w:p>
+    <w:p>
+      <w:pPr>
+        <w:pStyle w:val="ListParagraph"/>
+        <w:numPr>
+          <w:ilvl w:val="1"/>
+          <w:numId w:val="7"/>
+        </w:numPr>
+        <w:rPr>
+          <w:rFonts w:ascii="Siddhanta" w:hAnsi="Siddhanta" w:cs="Siddhanta"/>
+        </w:rPr>
+      </w:pPr>
+      <w:r>
+        <w:rPr>
+          <w:rFonts w:ascii="Siddhanta" w:hAnsi="Siddhanta" w:cs="Siddhanta"/>
+        </w:rPr>
+        <w:t>प्रतिज्ञान</w:t>
+      </w:r>
+    </w:p>
+    <w:p>
+      <w:pPr>
+        <w:pStyle w:val="ListParagraph"/>
+        <w:numPr>
+          <w:ilvl w:val="1"/>
+          <w:numId w:val="7"/>
+        </w:numPr>
+        <w:rPr>
+          <w:rFonts w:ascii="Siddhanta" w:hAnsi="Siddhanta" w:cs="Siddhanta"/>
+        </w:rPr>
+      </w:pPr>
+      <w:r>
+        <w:rPr>
+          <w:rFonts w:ascii="Siddhanta" w:hAnsi="Siddhanta" w:cs="Siddhanta"/>
+        </w:rPr>
+        <w:t>अन्य</w:t>
+      </w:r>
+    </w:p>
+    <w:p>
+      <w:pPr>
+        <w:pStyle w:val="ListParagraph"/>
+        <w:numPr>
+          <w:ilvl w:val="0"/>
+          <w:numId w:val="7"/>
+        </w:numPr>
+        <w:rPr>
+          <w:rFonts w:ascii="Siddhanta" w:hAnsi="Siddhanta" w:cs="Siddhanta"/>
+        </w:rPr>
+      </w:pPr>
+      <w:r>
+        <w:rPr>
+          <w:rFonts w:ascii="Siddhanta" w:hAnsi="Siddhanta" w:cs="Siddhanta"/>
+        </w:rPr>
+        <w:t xml:space="preserve"> The word is ‘utcara!’, ‘uccara!’,</w:t>
+      </w:r>
+    </w:p>
+    <w:p>
+      <w:pPr>
+        <w:pStyle w:val="ListParagraph"/>
+        <w:numPr>
+          <w:ilvl w:val="1"/>
+          <w:numId w:val="7"/>
+        </w:numPr>
+        <w:rPr>
+          <w:rFonts w:ascii="Siddhanta" w:hAnsi="Siddhanta" w:cs="Siddhanta"/>
+        </w:rPr>
+      </w:pPr>
+      <w:r>
+        <w:rPr>
+          <w:rFonts w:ascii="Siddhanta" w:hAnsi="Siddhanta" w:cs="Siddhanta"/>
+        </w:rPr>
+        <w:t>सकर्मक</w:t>
+      </w:r>
+    </w:p>
+    <w:p>
+      <w:pPr>
+        <w:pStyle w:val="ListParagraph"/>
+        <w:numPr>
+          <w:ilvl w:val="1"/>
+          <w:numId w:val="7"/>
+        </w:numPr>
+        <w:rPr>
+          <w:rFonts w:ascii="Siddhanta" w:hAnsi="Siddhanta" w:cs="Siddhanta"/>
+        </w:rPr>
+      </w:pPr>
+      <w:r>
+        <w:rPr>
+          <w:rFonts w:ascii="Siddhanta" w:hAnsi="Siddhanta" w:cs="Siddhanta"/>
+        </w:rPr>
+        <w:t>नहीं</w:t>
+      </w:r>
+    </w:p>
+    <w:p>
+      <w:pPr>
+        <w:pStyle w:val="ListParagraph"/>
+        <w:numPr>
+          <w:ilvl w:val="0"/>
+          <w:numId w:val="7"/>
+        </w:numPr>
+        <w:rPr>
+          <w:rFonts w:ascii="Siddhanta" w:hAnsi="Siddhanta" w:cs="Siddhanta"/>
+        </w:rPr>
+      </w:pPr>
+      <w:r>
+        <w:rPr>
+          <w:rFonts w:ascii="Siddhanta" w:hAnsi="Siddhanta" w:cs="Siddhanta"/>
+        </w:rPr>
+        <w:t xml:space="preserve"> The word is ‘saMcara!’, ‘saYcara!’, ‘samcara!’</w:t>
+      </w:r>
+    </w:p>
+    <w:p>
+      <w:pPr>
+        <w:pStyle w:val="ListParagraph"/>
+        <w:numPr>
+          <w:ilvl w:val="1"/>
+          <w:numId w:val="7"/>
+        </w:numPr>
+        <w:rPr>
+          <w:rFonts w:ascii="Siddhanta" w:hAnsi="Siddhanta" w:cs="Siddhanta"/>
+        </w:rPr>
+      </w:pPr>
+      <w:r>
+        <w:rPr>
+          <w:rFonts w:ascii="Siddhanta" w:hAnsi="Siddhanta" w:cs="Siddhanta"/>
+        </w:rPr>
+        <w:t>तृतीयायुक्त है</w:t>
+      </w:r>
+    </w:p>
+    <w:p>
+      <w:pPr>
+        <w:pStyle w:val="ListParagraph"/>
+        <w:numPr>
+          <w:ilvl w:val="1"/>
+          <w:numId w:val="7"/>
+        </w:numPr>
+        <w:rPr>
+          <w:rFonts w:ascii="Siddhanta" w:hAnsi="Siddhanta" w:cs="Siddhanta"/>
+        </w:rPr>
+      </w:pPr>
+      <w:r>
+        <w:rPr>
+          <w:rFonts w:ascii="Siddhanta" w:hAnsi="Siddhanta" w:cs="Siddhanta"/>
+        </w:rPr>
+        <w:t>नहीं</w:t>
       </w:r>
     </w:p>
     <w:p>

</xml_diff>

<commit_message>
Till sahajabodha p 176
</commit_message>
<xml_diff>
--- a/ajax requirement.docx
+++ b/ajax requirement.docx
@@ -24401,8 +24401,122 @@
       <w:r>
         <w:rPr>
           <w:rFonts w:ascii="Siddhanta" w:hAnsi="Siddhanta" w:cs="Siddhanta"/>
-        </w:rPr>
-        <w:t>तृतीयायुक्त है और चतुर्थी के अर्थ में प्रयुक्त है</w:t>
+          <w:cs/>
+          <w:lang w:bidi="hi-IN"/>
+        </w:rPr>
+        <w:t>तृतीयायुक्त</w:t>
+      </w:r>
+      <w:r>
+        <w:rPr>
+          <w:rFonts w:ascii="Siddhanta" w:hAnsi="Siddhanta" w:cs="Siddhanta"/>
+        </w:rPr>
+        <w:t xml:space="preserve"> </w:t>
+      </w:r>
+      <w:r>
+        <w:rPr>
+          <w:rFonts w:ascii="Siddhanta" w:hAnsi="Siddhanta" w:cs="Siddhanta"/>
+          <w:cs/>
+          <w:lang w:bidi="hi-IN"/>
+        </w:rPr>
+        <w:t>है</w:t>
+      </w:r>
+      <w:r>
+        <w:rPr>
+          <w:rFonts w:ascii="Siddhanta" w:hAnsi="Siddhanta" w:cs="Siddhanta"/>
+        </w:rPr>
+        <w:t xml:space="preserve"> </w:t>
+      </w:r>
+      <w:r>
+        <w:rPr>
+          <w:rFonts w:ascii="Siddhanta" w:hAnsi="Siddhanta" w:cs="Siddhanta"/>
+          <w:cs/>
+          <w:lang w:bidi="hi-IN"/>
+        </w:rPr>
+        <w:t>और</w:t>
+      </w:r>
+      <w:r>
+        <w:rPr>
+          <w:rFonts w:ascii="Siddhanta" w:hAnsi="Siddhanta" w:cs="Siddhanta"/>
+        </w:rPr>
+        <w:t xml:space="preserve"> </w:t>
+      </w:r>
+      <w:r>
+        <w:rPr>
+          <w:rFonts w:ascii="Siddhanta" w:hAnsi="Siddhanta" w:cs="Siddhanta"/>
+          <w:cs/>
+          <w:lang w:bidi="hi-IN"/>
+        </w:rPr>
+        <w:t>चतुर्थी</w:t>
+      </w:r>
+      <w:r>
+        <w:rPr>
+          <w:rFonts w:ascii="Siddhanta" w:hAnsi="Siddhanta" w:cs="Siddhanta"/>
+        </w:rPr>
+        <w:t xml:space="preserve"> </w:t>
+      </w:r>
+      <w:r>
+        <w:rPr>
+          <w:rFonts w:ascii="Siddhanta" w:hAnsi="Siddhanta" w:cs="Siddhanta"/>
+          <w:cs/>
+          <w:lang w:bidi="hi-IN"/>
+        </w:rPr>
+        <w:t>के</w:t>
+      </w:r>
+      <w:r>
+        <w:rPr>
+          <w:rFonts w:ascii="Siddhanta" w:hAnsi="Siddhanta" w:cs="Siddhanta"/>
+        </w:rPr>
+        <w:t xml:space="preserve"> </w:t>
+      </w:r>
+      <w:r>
+        <w:rPr>
+          <w:rFonts w:ascii="Siddhanta" w:hAnsi="Siddhanta" w:cs="Siddhanta"/>
+          <w:cs/>
+          <w:lang w:bidi="hi-IN"/>
+        </w:rPr>
+        <w:t>अर्थ</w:t>
+      </w:r>
+      <w:r>
+        <w:rPr>
+          <w:rFonts w:ascii="Siddhanta" w:hAnsi="Siddhanta" w:cs="Siddhanta"/>
+        </w:rPr>
+        <w:t xml:space="preserve"> </w:t>
+      </w:r>
+      <w:r>
+        <w:rPr>
+          <w:rFonts w:ascii="Siddhanta" w:hAnsi="Siddhanta" w:cs="Siddhanta"/>
+          <w:cs/>
+          <w:lang w:bidi="hi-IN"/>
+        </w:rPr>
+        <w:t>में</w:t>
+      </w:r>
+      <w:r>
+        <w:rPr>
+          <w:rFonts w:ascii="Siddhanta" w:hAnsi="Siddhanta" w:cs="Siddhanta"/>
+        </w:rPr>
+        <w:t xml:space="preserve"> </w:t>
+      </w:r>
+      <w:r>
+        <w:rPr>
+          <w:rFonts w:ascii="Siddhanta" w:hAnsi="Siddhanta" w:cs="Siddhanta"/>
+          <w:cs/>
+          <w:lang w:bidi="hi-IN"/>
+        </w:rPr>
+        <w:t>प्रयुक्त</w:t>
+      </w:r>
+      <w:r>
+        <w:rPr>
+          <w:rFonts w:ascii="Siddhanta" w:hAnsi="Siddhanta" w:cs="Siddhanta"/>
+        </w:rPr>
+        <w:t xml:space="preserve"> </w:t>
+      </w:r>
+      <w:r>
+        <w:rPr>
+          <w:rFonts w:ascii="Siddhanta" w:hAnsi="Siddhanta" w:cs="Siddhanta"/>
+          <w:cs/>
+          <w:lang w:bidi="hi-IN"/>
+        </w:rPr>
+        <w:t>है</w:t>
       </w:r>
     </w:p>
     <w:p>
@@ -24419,6 +24533,8 @@
       <w:r>
         <w:rPr>
           <w:rFonts w:ascii="Siddhanta" w:hAnsi="Siddhanta" w:cs="Siddhanta"/>
+          <w:cs/>
+          <w:lang w:bidi="hi-IN"/>
         </w:rPr>
         <w:t>नहीं</w:t>
       </w:r>
@@ -24455,6 +24571,8 @@
       <w:r>
         <w:rPr>
           <w:rFonts w:ascii="Siddhanta" w:hAnsi="Siddhanta" w:cs="Siddhanta"/>
+          <w:cs/>
+          <w:lang w:bidi="hi-IN"/>
         </w:rPr>
         <w:t>स्वकरण</w:t>
       </w:r>
@@ -24473,6 +24591,8 @@
       <w:r>
         <w:rPr>
           <w:rFonts w:ascii="Siddhanta" w:hAnsi="Siddhanta" w:cs="Siddhanta"/>
+          <w:cs/>
+          <w:lang w:bidi="hi-IN"/>
         </w:rPr>
         <w:t>नहीं</w:t>
       </w:r>
@@ -24494,6 +24614,307 @@
         </w:rPr>
         <w:t xml:space="preserve"> </w:t>
       </w:r>
+      <w:r>
+        <w:rPr>
+          <w:rFonts w:ascii="Siddhanta" w:hAnsi="Siddhanta" w:cs="Siddhanta"/>
+        </w:rPr>
+        <w:t>The word is ‘prayuji!r’ / ‘</w:t>
+      </w:r>
+      <w:r>
+        <w:rPr>
+          <w:rFonts w:ascii="Siddhanta" w:hAnsi="Siddhanta" w:cs="Siddhanta"/>
+        </w:rPr>
+        <w:t>upayuji!</w:t>
+      </w:r>
+      <w:r>
+        <w:rPr>
+          <w:rFonts w:ascii="Siddhanta" w:hAnsi="Siddhanta" w:cs="Siddhanta"/>
+        </w:rPr>
+        <w:t>r’</w:t>
+      </w:r>
+    </w:p>
+    <w:p>
+      <w:pPr>
+        <w:pStyle w:val="ListParagraph"/>
+        <w:numPr>
+          <w:ilvl w:val="1"/>
+          <w:numId w:val="7"/>
+        </w:numPr>
+        <w:rPr>
+          <w:rFonts w:ascii="Siddhanta" w:hAnsi="Siddhanta" w:cs="Siddhanta"/>
+        </w:rPr>
+      </w:pPr>
+      <w:r>
+        <w:rPr>
+          <w:rFonts w:ascii="Siddhanta" w:hAnsi="Siddhanta" w:cs="Siddhanta"/>
+        </w:rPr>
+        <w:lastRenderedPageBreak/>
+        <w:t>यज्ञपात्र</w:t>
+      </w:r>
+    </w:p>
+    <w:p>
+      <w:pPr>
+        <w:pStyle w:val="ListParagraph"/>
+        <w:numPr>
+          <w:ilvl w:val="1"/>
+          <w:numId w:val="7"/>
+        </w:numPr>
+        <w:rPr>
+          <w:rFonts w:ascii="Siddhanta" w:hAnsi="Siddhanta" w:cs="Siddhanta"/>
+        </w:rPr>
+      </w:pPr>
+      <w:r>
+        <w:rPr>
+          <w:rFonts w:ascii="Siddhanta" w:hAnsi="Siddhanta" w:cs="Siddhanta"/>
+        </w:rPr>
+        <w:t>यज्ञपात्र नहीं है</w:t>
+      </w:r>
+    </w:p>
+    <w:p>
+      <w:pPr>
+        <w:pStyle w:val="ListParagraph"/>
+        <w:numPr>
+          <w:ilvl w:val="0"/>
+          <w:numId w:val="7"/>
+        </w:numPr>
+        <w:rPr>
+          <w:rFonts w:ascii="Siddhanta" w:hAnsi="Siddhanta" w:cs="Siddhanta"/>
+        </w:rPr>
+      </w:pPr>
+      <w:r>
+        <w:rPr>
+          <w:rFonts w:ascii="Siddhanta" w:hAnsi="Siddhanta" w:cs="Siddhanta"/>
+        </w:rPr>
+        <w:t xml:space="preserve"> The word ends with ‘Buja!’</w:t>
+      </w:r>
+    </w:p>
+    <w:p>
+      <w:pPr>
+        <w:pStyle w:val="ListParagraph"/>
+        <w:numPr>
+          <w:ilvl w:val="1"/>
+          <w:numId w:val="7"/>
+        </w:numPr>
+        <w:rPr>
+          <w:rFonts w:ascii="Siddhanta" w:hAnsi="Siddhanta" w:cs="Siddhanta"/>
+        </w:rPr>
+      </w:pPr>
+      <w:r>
+        <w:rPr>
+          <w:rFonts w:ascii="Siddhanta" w:hAnsi="Siddhanta" w:cs="Siddhanta"/>
+        </w:rPr>
+        <w:t>अवन</w:t>
+      </w:r>
+    </w:p>
+    <w:p>
+      <w:pPr>
+        <w:pStyle w:val="ListParagraph"/>
+        <w:numPr>
+          <w:ilvl w:val="1"/>
+          <w:numId w:val="7"/>
+        </w:numPr>
+        <w:rPr>
+          <w:rFonts w:ascii="Siddhanta" w:hAnsi="Siddhanta" w:cs="Siddhanta"/>
+        </w:rPr>
+      </w:pPr>
+      <w:r>
+        <w:rPr>
+          <w:rFonts w:ascii="Siddhanta" w:hAnsi="Siddhanta" w:cs="Siddhanta"/>
+        </w:rPr>
+        <w:t>अन्य</w:t>
+      </w:r>
+    </w:p>
+    <w:p>
+      <w:pPr>
+        <w:pStyle w:val="ListParagraph"/>
+        <w:numPr>
+          <w:ilvl w:val="0"/>
+          <w:numId w:val="7"/>
+        </w:numPr>
+        <w:rPr>
+          <w:rFonts w:ascii="Siddhanta" w:hAnsi="Siddhanta" w:cs="Siddhanta"/>
+        </w:rPr>
+      </w:pPr>
+      <w:r>
+        <w:rPr>
+          <w:rFonts w:ascii="Siddhanta" w:hAnsi="Siddhanta" w:cs="Siddhanta"/>
+        </w:rPr>
+        <w:t xml:space="preserve"> The word ends with ‘BI’ / ‘smiN’</w:t>
+      </w:r>
+      <w:r>
+        <w:rPr>
+          <w:rFonts w:ascii="Siddhanta" w:hAnsi="Siddhanta" w:cs="Siddhanta"/>
+        </w:rPr>
+        <w:t xml:space="preserve"> (still in a dilemma how to do entry of Nyanta verbs</w:t>
+      </w:r>
+      <w:r>
+        <w:rPr>
+          <w:rFonts w:ascii="Siddhanta" w:hAnsi="Siddhanta" w:cs="Siddhanta"/>
+        </w:rPr>
+        <w:t xml:space="preserve"> for 39 onwards</w:t>
+      </w:r>
+      <w:r>
+        <w:rPr>
+          <w:rFonts w:ascii="Siddhanta" w:hAnsi="Siddhanta" w:cs="Siddhanta"/>
+        </w:rPr>
+        <w:t>)</w:t>
+      </w:r>
+    </w:p>
+    <w:p>
+      <w:pPr>
+        <w:pStyle w:val="ListParagraph"/>
+        <w:numPr>
+          <w:ilvl w:val="1"/>
+          <w:numId w:val="7"/>
+        </w:numPr>
+        <w:rPr>
+          <w:rFonts w:ascii="Siddhanta" w:hAnsi="Siddhanta" w:cs="Siddhanta"/>
+        </w:rPr>
+      </w:pPr>
+      <w:r>
+        <w:rPr>
+          <w:rFonts w:ascii="Siddhanta" w:hAnsi="Siddhanta" w:cs="Siddhanta"/>
+        </w:rPr>
+        <w:t>हेतुभये</w:t>
+      </w:r>
+    </w:p>
+    <w:p>
+      <w:pPr>
+        <w:pStyle w:val="ListParagraph"/>
+        <w:numPr>
+          <w:ilvl w:val="1"/>
+          <w:numId w:val="7"/>
+        </w:numPr>
+        <w:rPr>
+          <w:rFonts w:ascii="Siddhanta" w:hAnsi="Siddhanta" w:cs="Siddhanta"/>
+        </w:rPr>
+      </w:pPr>
+      <w:r>
+        <w:rPr>
+          <w:rFonts w:ascii="Siddhanta" w:hAnsi="Siddhanta" w:cs="Siddhanta"/>
+        </w:rPr>
+        <w:t>नहीं</w:t>
+      </w:r>
+    </w:p>
+    <w:p>
+      <w:pPr>
+        <w:pStyle w:val="ListParagraph"/>
+        <w:numPr>
+          <w:ilvl w:val="0"/>
+          <w:numId w:val="7"/>
+        </w:numPr>
+        <w:rPr>
+          <w:rFonts w:ascii="Siddhanta" w:hAnsi="Siddhanta" w:cs="Siddhanta"/>
+        </w:rPr>
+      </w:pPr>
+      <w:r>
+        <w:rPr>
+          <w:rFonts w:ascii="Siddhanta" w:hAnsi="Siddhanta" w:cs="Siddhanta"/>
+        </w:rPr>
+        <w:t xml:space="preserve"> The word ends with ‘gfDu!’ / ‘vaYcu!’ / ‘vancu!’</w:t>
+      </w:r>
+    </w:p>
+    <w:p>
+      <w:pPr>
+        <w:pStyle w:val="ListParagraph"/>
+        <w:numPr>
+          <w:ilvl w:val="1"/>
+          <w:numId w:val="7"/>
+        </w:numPr>
+        <w:rPr>
+          <w:rFonts w:ascii="Siddhanta" w:hAnsi="Siddhanta" w:cs="Siddhanta"/>
+        </w:rPr>
+      </w:pPr>
+      <w:r>
+        <w:rPr>
+          <w:rFonts w:ascii="Siddhanta" w:hAnsi="Siddhanta" w:cs="Siddhanta"/>
+        </w:rPr>
+        <w:t>प्रलम्भन</w:t>
+      </w:r>
+    </w:p>
+    <w:p>
+      <w:pPr>
+        <w:pStyle w:val="ListParagraph"/>
+        <w:numPr>
+          <w:ilvl w:val="1"/>
+          <w:numId w:val="7"/>
+        </w:numPr>
+        <w:rPr>
+          <w:rFonts w:ascii="Siddhanta" w:hAnsi="Siddhanta" w:cs="Siddhanta"/>
+        </w:rPr>
+      </w:pPr>
+      <w:r>
+        <w:rPr>
+          <w:rFonts w:ascii="Siddhanta" w:hAnsi="Siddhanta" w:cs="Siddhanta"/>
+        </w:rPr>
+        <w:t>अन्य</w:t>
+      </w:r>
+    </w:p>
+    <w:p>
+      <w:pPr>
+        <w:pStyle w:val="ListParagraph"/>
+        <w:numPr>
+          <w:ilvl w:val="0"/>
+          <w:numId w:val="7"/>
+        </w:numPr>
+        <w:rPr>
+          <w:rFonts w:ascii="Siddhanta" w:hAnsi="Siddhanta" w:cs="Siddhanta"/>
+        </w:rPr>
+      </w:pPr>
+      <w:r>
+        <w:rPr>
+          <w:rFonts w:ascii="Siddhanta" w:hAnsi="Siddhanta" w:cs="Siddhanta"/>
+        </w:rPr>
+        <w:t xml:space="preserve"> The word ends with ‘lIN’/ ‘lI’</w:t>
+      </w:r>
+    </w:p>
+    <w:p>
+      <w:pPr>
+        <w:pStyle w:val="ListParagraph"/>
+        <w:numPr>
+          <w:ilvl w:val="1"/>
+          <w:numId w:val="7"/>
+        </w:numPr>
+        <w:rPr>
+          <w:rFonts w:ascii="Siddhanta" w:hAnsi="Siddhanta" w:cs="Siddhanta"/>
+        </w:rPr>
+      </w:pPr>
+      <w:r>
+        <w:rPr>
+          <w:rFonts w:ascii="Siddhanta" w:hAnsi="Siddhanta" w:cs="Siddhanta"/>
+        </w:rPr>
+        <w:t>सम्मानन, शालीनीकरण या प्रलम्भन के अर्थ में प्रयुक्त है</w:t>
+      </w:r>
+    </w:p>
+    <w:p>
+      <w:pPr>
+        <w:pStyle w:val="ListParagraph"/>
+        <w:numPr>
+          <w:ilvl w:val="1"/>
+          <w:numId w:val="7"/>
+        </w:numPr>
+        <w:rPr>
+          <w:rFonts w:ascii="Siddhanta" w:hAnsi="Siddhanta" w:cs="Siddhanta"/>
+        </w:rPr>
+      </w:pPr>
+      <w:r>
+        <w:rPr>
+          <w:rFonts w:ascii="Siddhanta" w:hAnsi="Siddhanta" w:cs="Siddhanta"/>
+        </w:rPr>
+        <w:t>नहीं</w:t>
+      </w:r>
+    </w:p>
+    <w:p>
+      <w:pPr>
+        <w:pStyle w:val="ListParagraph"/>
+        <w:numPr>
+          <w:ilvl w:val="0"/>
+          <w:numId w:val="7"/>
+        </w:numPr>
+        <w:rPr>
+          <w:rFonts w:ascii="Siddhanta" w:hAnsi="Siddhanta" w:cs="Siddhanta"/>
+        </w:rPr>
+      </w:pPr>
     </w:p>
     <w:sectPr>
       <w:pgSz w:w="15840" w:h="12240" w:orient="landscape"/>

</xml_diff>

<commit_message>
Till parasmaipada p 179 complete
</commit_message>
<xml_diff>
--- a/ajax requirement.docx
+++ b/ajax requirement.docx
@@ -25300,6 +25300,8 @@
       <w:r>
         <w:rPr>
           <w:rFonts w:ascii="Siddhanta" w:hAnsi="Siddhanta" w:cs="Siddhanta"/>
+          <w:cs/>
+          <w:lang w:bidi="hi-IN"/>
         </w:rPr>
         <w:t>ग्रन्थविषयक</w:t>
       </w:r>
@@ -25318,6 +25320,8 @@
       <w:r>
         <w:rPr>
           <w:rFonts w:ascii="Siddhanta" w:hAnsi="Siddhanta" w:cs="Siddhanta"/>
+          <w:cs/>
+          <w:lang w:bidi="hi-IN"/>
         </w:rPr>
         <w:t>अन्य</w:t>
       </w:r>
@@ -25332,6 +25336,54 @@
         <w:rPr>
           <w:rFonts w:ascii="Siddhanta" w:hAnsi="Siddhanta" w:cs="Siddhanta"/>
         </w:rPr>
+      </w:pPr>
+      <w:r>
+        <w:rPr>
+          <w:rFonts w:ascii="Siddhanta" w:hAnsi="Siddhanta" w:cs="Siddhanta"/>
+        </w:rPr>
+        <w:lastRenderedPageBreak/>
+        <w:t xml:space="preserve"> The word is ‘uparamu!’</w:t>
+      </w:r>
+    </w:p>
+    <w:p>
+      <w:pPr>
+        <w:pStyle w:val="ListParagraph"/>
+        <w:numPr>
+          <w:ilvl w:val="1"/>
+          <w:numId w:val="7"/>
+        </w:numPr>
+        <w:rPr>
+          <w:rFonts w:ascii="Siddhanta" w:hAnsi="Siddhanta" w:cs="Siddhanta"/>
+        </w:rPr>
+      </w:pPr>
+      <w:r>
+        <w:rPr>
+          <w:rFonts w:ascii="Siddhanta" w:hAnsi="Siddhanta" w:cs="Siddhanta"/>
+        </w:rPr>
+        <w:t>अकर्मक</w:t>
+      </w:r>
+    </w:p>
+    <w:p>
+      <w:pPr>
+        <w:pStyle w:val="ListParagraph"/>
+        <w:numPr>
+          <w:ilvl w:val="1"/>
+          <w:numId w:val="7"/>
+        </w:numPr>
+        <w:rPr>
+          <w:rFonts w:ascii="Siddhanta" w:hAnsi="Siddhanta" w:cs="Siddhanta"/>
+        </w:rPr>
+      </w:pPr>
+      <w:r>
+        <w:rPr>
+          <w:rFonts w:ascii="Siddhanta" w:hAnsi="Siddhanta" w:cs="Siddhanta"/>
+        </w:rPr>
+        <w:t>अन्य</w:t>
+      </w:r>
+    </w:p>
+    <w:p>
+      <w:pPr>
+        <w:pStyle w:val="Title"/>
       </w:pPr>
     </w:p>
     <w:sectPr>
@@ -26342,6 +26394,45 @@
     <w:rPr>
       <w:sz w:val="22"/>
       <w:szCs w:val="22"/>
+      <w:lang w:bidi="ar-SA"/>
+    </w:rPr>
+  </w:style>
+  <w:style w:type="paragraph" w:styleId="Title">
+    <w:name w:val="Title"/>
+    <w:basedOn w:val="Normal"/>
+    <w:next w:val="Normal"/>
+    <w:link w:val="TitleChar"/>
+    <w:qFormat/>
+    <w:locked/>
+    <w:rsid w:val="00E9419A"/>
+    <w:pPr>
+      <w:pBdr>
+        <w:bottom w:val="single" w:sz="8" w:space="4" w:color="4F81BD" w:themeColor="accent1"/>
+      </w:pBdr>
+      <w:spacing w:after="300" w:line="240" w:lineRule="auto"/>
+      <w:contextualSpacing/>
+    </w:pPr>
+    <w:rPr>
+      <w:rFonts w:asciiTheme="majorHAnsi" w:eastAsiaTheme="majorEastAsia" w:hAnsiTheme="majorHAnsi" w:cstheme="majorBidi"/>
+      <w:color w:val="17365D" w:themeColor="text2" w:themeShade="BF"/>
+      <w:spacing w:val="5"/>
+      <w:kern w:val="28"/>
+      <w:sz w:val="52"/>
+      <w:szCs w:val="52"/>
+    </w:rPr>
+  </w:style>
+  <w:style w:type="character" w:customStyle="1" w:styleId="TitleChar">
+    <w:name w:val="Title Char"/>
+    <w:basedOn w:val="DefaultParagraphFont"/>
+    <w:link w:val="Title"/>
+    <w:rsid w:val="00E9419A"/>
+    <w:rPr>
+      <w:rFonts w:asciiTheme="majorHAnsi" w:eastAsiaTheme="majorEastAsia" w:hAnsiTheme="majorHAnsi" w:cstheme="majorBidi"/>
+      <w:color w:val="17365D" w:themeColor="text2" w:themeShade="BF"/>
+      <w:spacing w:val="5"/>
+      <w:kern w:val="28"/>
+      <w:sz w:val="52"/>
+      <w:szCs w:val="52"/>
       <w:lang w:bidi="ar-SA"/>
     </w:rPr>
   </w:style>

</xml_diff>

<commit_message>
User input for a verb in two gaNas
</commit_message>
<xml_diff>
--- a/ajax requirement.docx
+++ b/ajax requirement.docx
@@ -25418,6 +25418,7 @@
       <w:r>
         <w:rPr>
           <w:rFonts w:ascii="Siddhanta" w:hAnsi="Siddhanta" w:cs="Siddhanta"/>
+          <w:cs/>
           <w:lang w:bidi="hi-IN"/>
         </w:rPr>
         <w:t>तनूकरणे</w:t>
@@ -25437,6 +25438,7 @@
       <w:r>
         <w:rPr>
           <w:rFonts w:ascii="Siddhanta" w:hAnsi="Siddhanta" w:cs="Siddhanta"/>
+          <w:cs/>
           <w:lang w:bidi="hi-IN"/>
         </w:rPr>
         <w:t>अन्य</w:t>
@@ -25453,6 +25455,27 @@
           <w:rFonts w:ascii="Siddhanta" w:hAnsi="Siddhanta" w:cs="Siddhanta"/>
         </w:rPr>
       </w:pPr>
+      <w:r>
+        <w:rPr>
+          <w:rFonts w:ascii="Siddhanta" w:hAnsi="Siddhanta" w:cs="Siddhanta"/>
+          <w:lang w:bidi="hi-IN"/>
+        </w:rPr>
+        <w:t xml:space="preserve"> There are many cases where the verb entered may belong to more than one set. In that case it is necessary to know which set this verb belongs to. I have created a function for the same. </w:t>
+      </w:r>
+      <w:r>
+        <w:rPr>
+          <w:rFonts w:ascii="Siddhanta" w:hAnsi="Siddhanta" w:cs="Siddhanta"/>
+          <w:lang w:bidi="hi-IN"/>
+        </w:rPr>
+        <w:t>verb_meaning_gana_number</w:t>
+      </w:r>
+      <w:r>
+        <w:rPr>
+          <w:rFonts w:ascii="Siddhanta" w:hAnsi="Siddhanta" w:cs="Siddhanta"/>
+          <w:lang w:bidi="hi-IN"/>
+        </w:rPr>
+        <w:t xml:space="preserve"> is the function. This will show the options to the user and a facility to choose from. Whatever the user chooses, its set name will be passed as verbset to the tiGanta.php.</w:t>
+      </w:r>
       <w:r>
         <w:rPr>
           <w:rFonts w:ascii="Siddhanta" w:hAnsi="Siddhanta" w:cs="Siddhanta"/>

</xml_diff>

<commit_message>
Corrected application of user input to bhvAdi
</commit_message>
<xml_diff>
--- a/ajax requirement.docx
+++ b/ajax requirement.docx
@@ -25517,9 +25517,130 @@
       <w:r>
         <w:rPr>
           <w:rFonts w:ascii="Siddhanta" w:hAnsi="Siddhanta" w:cs="Siddhanta"/>
-          <w:lang w:bidi="hi-IN"/>
-        </w:rPr>
-        <w:t>निन्दा, क्षमा या व्याधिप्रतीकार के अर्थ में प्रयुक्त है</w:t>
+          <w:cs/>
+          <w:lang w:bidi="hi-IN"/>
+        </w:rPr>
+        <w:t>निन्दा</w:t>
+      </w:r>
+      <w:r>
+        <w:rPr>
+          <w:rFonts w:ascii="Siddhanta" w:hAnsi="Siddhanta" w:cs="Siddhanta"/>
+          <w:lang w:bidi="hi-IN"/>
+        </w:rPr>
+        <w:t xml:space="preserve">, </w:t>
+      </w:r>
+      <w:r>
+        <w:rPr>
+          <w:rFonts w:ascii="Siddhanta" w:hAnsi="Siddhanta" w:cs="Siddhanta"/>
+          <w:cs/>
+          <w:lang w:bidi="hi-IN"/>
+        </w:rPr>
+        <w:t>क्षमा</w:t>
+      </w:r>
+      <w:r>
+        <w:rPr>
+          <w:rFonts w:ascii="Siddhanta" w:hAnsi="Siddhanta" w:cs="Siddhanta"/>
+          <w:lang w:bidi="hi-IN"/>
+        </w:rPr>
+        <w:t xml:space="preserve"> </w:t>
+      </w:r>
+      <w:r>
+        <w:rPr>
+          <w:rFonts w:ascii="Siddhanta" w:hAnsi="Siddhanta" w:cs="Siddhanta"/>
+          <w:cs/>
+          <w:lang w:bidi="hi-IN"/>
+        </w:rPr>
+        <w:t>या</w:t>
+      </w:r>
+      <w:r>
+        <w:rPr>
+          <w:rFonts w:ascii="Siddhanta" w:hAnsi="Siddhanta" w:cs="Siddhanta"/>
+          <w:lang w:bidi="hi-IN"/>
+        </w:rPr>
+        <w:t xml:space="preserve"> </w:t>
+      </w:r>
+      <w:r>
+        <w:rPr>
+          <w:rFonts w:ascii="Siddhanta" w:hAnsi="Siddhanta" w:cs="Siddhanta"/>
+          <w:cs/>
+          <w:lang w:bidi="hi-IN"/>
+        </w:rPr>
+        <w:t>व्याधिप्रतीकार</w:t>
+      </w:r>
+      <w:r>
+        <w:rPr>
+          <w:rFonts w:ascii="Siddhanta" w:hAnsi="Siddhanta" w:cs="Siddhanta"/>
+          <w:lang w:bidi="hi-IN"/>
+        </w:rPr>
+        <w:t xml:space="preserve"> </w:t>
+      </w:r>
+      <w:r>
+        <w:rPr>
+          <w:rFonts w:ascii="Siddhanta" w:hAnsi="Siddhanta" w:cs="Siddhanta"/>
+          <w:cs/>
+          <w:lang w:bidi="hi-IN"/>
+        </w:rPr>
+        <w:t>के</w:t>
+      </w:r>
+      <w:r>
+        <w:rPr>
+          <w:rFonts w:ascii="Siddhanta" w:hAnsi="Siddhanta" w:cs="Siddhanta"/>
+          <w:lang w:bidi="hi-IN"/>
+        </w:rPr>
+        <w:t xml:space="preserve"> </w:t>
+      </w:r>
+      <w:r>
+        <w:rPr>
+          <w:rFonts w:ascii="Siddhanta" w:hAnsi="Siddhanta" w:cs="Siddhanta"/>
+          <w:cs/>
+          <w:lang w:bidi="hi-IN"/>
+        </w:rPr>
+        <w:t>अर्थ</w:t>
+      </w:r>
+      <w:r>
+        <w:rPr>
+          <w:rFonts w:ascii="Siddhanta" w:hAnsi="Siddhanta" w:cs="Siddhanta"/>
+          <w:lang w:bidi="hi-IN"/>
+        </w:rPr>
+        <w:t xml:space="preserve"> </w:t>
+      </w:r>
+      <w:r>
+        <w:rPr>
+          <w:rFonts w:ascii="Siddhanta" w:hAnsi="Siddhanta" w:cs="Siddhanta"/>
+          <w:cs/>
+          <w:lang w:bidi="hi-IN"/>
+        </w:rPr>
+        <w:t>में</w:t>
+      </w:r>
+      <w:r>
+        <w:rPr>
+          <w:rFonts w:ascii="Siddhanta" w:hAnsi="Siddhanta" w:cs="Siddhanta"/>
+          <w:lang w:bidi="hi-IN"/>
+        </w:rPr>
+        <w:t xml:space="preserve"> </w:t>
+      </w:r>
+      <w:r>
+        <w:rPr>
+          <w:rFonts w:ascii="Siddhanta" w:hAnsi="Siddhanta" w:cs="Siddhanta"/>
+          <w:cs/>
+          <w:lang w:bidi="hi-IN"/>
+        </w:rPr>
+        <w:t>प्रयुक्त</w:t>
+      </w:r>
+      <w:r>
+        <w:rPr>
+          <w:rFonts w:ascii="Siddhanta" w:hAnsi="Siddhanta" w:cs="Siddhanta"/>
+          <w:lang w:bidi="hi-IN"/>
+        </w:rPr>
+        <w:t xml:space="preserve"> </w:t>
+      </w:r>
+      <w:r>
+        <w:rPr>
+          <w:rFonts w:ascii="Siddhanta" w:hAnsi="Siddhanta" w:cs="Siddhanta"/>
+          <w:cs/>
+          <w:lang w:bidi="hi-IN"/>
+        </w:rPr>
+        <w:t>है</w:t>
       </w:r>
     </w:p>
     <w:p>
@@ -25536,7 +25657,62 @@
       <w:r>
         <w:rPr>
           <w:rFonts w:ascii="Siddhanta" w:hAnsi="Siddhanta" w:cs="Siddhanta"/>
-          <w:lang w:bidi="hi-IN"/>
+          <w:cs/>
+          <w:lang w:bidi="hi-IN"/>
+        </w:rPr>
+        <w:t>नहीं</w:t>
+      </w:r>
+    </w:p>
+    <w:p>
+      <w:pPr>
+        <w:pStyle w:val="ListParagraph"/>
+        <w:numPr>
+          <w:ilvl w:val="0"/>
+          <w:numId w:val="7"/>
+        </w:numPr>
+        <w:rPr>
+          <w:rFonts w:ascii="Siddhanta" w:hAnsi="Siddhanta" w:cs="Siddhanta"/>
+        </w:rPr>
+      </w:pPr>
+      <w:r>
+        <w:rPr>
+          <w:rFonts w:ascii="Siddhanta" w:hAnsi="Siddhanta" w:cs="Siddhanta"/>
+        </w:rPr>
+        <w:t xml:space="preserve"> The verb ends in mAna!, baDa!, dAna!, SAna!</w:t>
+      </w:r>
+    </w:p>
+    <w:p>
+      <w:pPr>
+        <w:pStyle w:val="ListParagraph"/>
+        <w:numPr>
+          <w:ilvl w:val="1"/>
+          <w:numId w:val="7"/>
+        </w:numPr>
+        <w:rPr>
+          <w:rFonts w:ascii="Siddhanta" w:hAnsi="Siddhanta" w:cs="Siddhanta"/>
+        </w:rPr>
+      </w:pPr>
+      <w:r>
+        <w:rPr>
+          <w:rFonts w:ascii="Siddhanta" w:hAnsi="Siddhanta" w:cs="Siddhanta"/>
+        </w:rPr>
+        <w:t>जिज्ञासा, वैरूप्य, आर्जव या निशान के अर्थ में प्रयुक्त है</w:t>
+      </w:r>
+    </w:p>
+    <w:p>
+      <w:pPr>
+        <w:pStyle w:val="ListParagraph"/>
+        <w:numPr>
+          <w:ilvl w:val="1"/>
+          <w:numId w:val="7"/>
+        </w:numPr>
+        <w:rPr>
+          <w:rFonts w:ascii="Siddhanta" w:hAnsi="Siddhanta" w:cs="Siddhanta"/>
+        </w:rPr>
+      </w:pPr>
+      <w:r>
+        <w:rPr>
+          <w:rFonts w:ascii="Siddhanta" w:hAnsi="Siddhanta" w:cs="Siddhanta"/>
         </w:rPr>
         <w:t>नहीं</w:t>
       </w:r>

</xml_diff>

<commit_message>
Till page 250 replace pratyayas
</commit_message>
<xml_diff>
--- a/ajax requirement.docx
+++ b/ajax requirement.docx
@@ -25695,8 +25695,136 @@
       <w:r>
         <w:rPr>
           <w:rFonts w:ascii="Siddhanta" w:hAnsi="Siddhanta" w:cs="Siddhanta"/>
-        </w:rPr>
-        <w:t>जिज्ञासा, वैरूप्य, आर्जव या निशान के अर्थ में प्रयुक्त है</w:t>
+          <w:cs/>
+          <w:lang w:bidi="hi-IN"/>
+        </w:rPr>
+        <w:t>जिज्ञासा</w:t>
+      </w:r>
+      <w:r>
+        <w:rPr>
+          <w:rFonts w:ascii="Siddhanta" w:hAnsi="Siddhanta" w:cs="Siddhanta"/>
+        </w:rPr>
+        <w:t xml:space="preserve">, </w:t>
+      </w:r>
+      <w:r>
+        <w:rPr>
+          <w:rFonts w:ascii="Siddhanta" w:hAnsi="Siddhanta" w:cs="Siddhanta"/>
+          <w:cs/>
+          <w:lang w:bidi="hi-IN"/>
+        </w:rPr>
+        <w:t>वैरूप्य</w:t>
+      </w:r>
+      <w:r>
+        <w:rPr>
+          <w:rFonts w:ascii="Siddhanta" w:hAnsi="Siddhanta" w:cs="Siddhanta"/>
+        </w:rPr>
+        <w:t xml:space="preserve">, </w:t>
+      </w:r>
+      <w:r>
+        <w:rPr>
+          <w:rFonts w:ascii="Siddhanta" w:hAnsi="Siddhanta" w:cs="Siddhanta"/>
+          <w:cs/>
+          <w:lang w:bidi="hi-IN"/>
+        </w:rPr>
+        <w:t>आर्जव</w:t>
+      </w:r>
+      <w:r>
+        <w:rPr>
+          <w:rFonts w:ascii="Siddhanta" w:hAnsi="Siddhanta" w:cs="Siddhanta"/>
+        </w:rPr>
+        <w:t xml:space="preserve"> </w:t>
+      </w:r>
+      <w:r>
+        <w:rPr>
+          <w:rFonts w:ascii="Siddhanta" w:hAnsi="Siddhanta" w:cs="Siddhanta"/>
+          <w:cs/>
+          <w:lang w:bidi="hi-IN"/>
+        </w:rPr>
+        <w:t>या</w:t>
+      </w:r>
+      <w:r>
+        <w:rPr>
+          <w:rFonts w:ascii="Siddhanta" w:hAnsi="Siddhanta" w:cs="Siddhanta"/>
+        </w:rPr>
+        <w:t xml:space="preserve"> </w:t>
+      </w:r>
+      <w:r>
+        <w:rPr>
+          <w:rFonts w:ascii="Siddhanta" w:hAnsi="Siddhanta" w:cs="Siddhanta"/>
+          <w:cs/>
+          <w:lang w:bidi="hi-IN"/>
+        </w:rPr>
+        <w:t>निशान</w:t>
+      </w:r>
+      <w:r>
+        <w:rPr>
+          <w:rFonts w:ascii="Siddhanta" w:hAnsi="Siddhanta" w:cs="Siddhanta"/>
+        </w:rPr>
+        <w:t xml:space="preserve"> </w:t>
+      </w:r>
+      <w:r>
+        <w:rPr>
+          <w:rFonts w:ascii="Siddhanta" w:hAnsi="Siddhanta" w:cs="Siddhanta"/>
+          <w:cs/>
+          <w:lang w:bidi="hi-IN"/>
+        </w:rPr>
+        <w:t>के</w:t>
+      </w:r>
+      <w:r>
+        <w:rPr>
+          <w:rFonts w:ascii="Siddhanta" w:hAnsi="Siddhanta" w:cs="Siddhanta"/>
+        </w:rPr>
+        <w:t xml:space="preserve"> </w:t>
+      </w:r>
+      <w:r>
+        <w:rPr>
+          <w:rFonts w:ascii="Siddhanta" w:hAnsi="Siddhanta" w:cs="Siddhanta"/>
+          <w:cs/>
+          <w:lang w:bidi="hi-IN"/>
+        </w:rPr>
+        <w:t>अर्थ</w:t>
+      </w:r>
+      <w:r>
+        <w:rPr>
+          <w:rFonts w:ascii="Siddhanta" w:hAnsi="Siddhanta" w:cs="Siddhanta"/>
+        </w:rPr>
+        <w:t xml:space="preserve"> </w:t>
+      </w:r>
+      <w:r>
+        <w:rPr>
+          <w:rFonts w:ascii="Siddhanta" w:hAnsi="Siddhanta" w:cs="Siddhanta"/>
+          <w:cs/>
+          <w:lang w:bidi="hi-IN"/>
+        </w:rPr>
+        <w:t>में</w:t>
+      </w:r>
+      <w:r>
+        <w:rPr>
+          <w:rFonts w:ascii="Siddhanta" w:hAnsi="Siddhanta" w:cs="Siddhanta"/>
+        </w:rPr>
+        <w:t xml:space="preserve"> </w:t>
+      </w:r>
+      <w:r>
+        <w:rPr>
+          <w:rFonts w:ascii="Siddhanta" w:hAnsi="Siddhanta" w:cs="Siddhanta"/>
+          <w:cs/>
+          <w:lang w:bidi="hi-IN"/>
+        </w:rPr>
+        <w:t>प्रयुक्त</w:t>
+      </w:r>
+      <w:r>
+        <w:rPr>
+          <w:rFonts w:ascii="Siddhanta" w:hAnsi="Siddhanta" w:cs="Siddhanta"/>
+        </w:rPr>
+        <w:t xml:space="preserve"> </w:t>
+      </w:r>
+      <w:r>
+        <w:rPr>
+          <w:rFonts w:ascii="Siddhanta" w:hAnsi="Siddhanta" w:cs="Siddhanta"/>
+          <w:cs/>
+          <w:lang w:bidi="hi-IN"/>
+        </w:rPr>
+        <w:t>है</w:t>
       </w:r>
     </w:p>
     <w:p>
@@ -25713,6 +25841,8 @@
       <w:r>
         <w:rPr>
           <w:rFonts w:ascii="Siddhanta" w:hAnsi="Siddhanta" w:cs="Siddhanta"/>
+          <w:cs/>
+          <w:lang w:bidi="hi-IN"/>
         </w:rPr>
         <w:t>नहीं</w:t>
       </w:r>
@@ -25728,6 +25858,125 @@
           <w:rFonts w:ascii="Siddhanta" w:hAnsi="Siddhanta" w:cs="Siddhanta"/>
         </w:rPr>
       </w:pPr>
+      <w:r>
+        <w:rPr>
+          <w:rFonts w:ascii="Siddhanta" w:hAnsi="Siddhanta" w:cs="Siddhanta"/>
+        </w:rPr>
+        <w:t xml:space="preserve"> The verb ends in paRa!</w:t>
+      </w:r>
+    </w:p>
+    <w:p>
+      <w:pPr>
+        <w:pStyle w:val="ListParagraph"/>
+        <w:numPr>
+          <w:ilvl w:val="1"/>
+          <w:numId w:val="7"/>
+        </w:numPr>
+        <w:rPr>
+          <w:rFonts w:ascii="Siddhanta" w:hAnsi="Siddhanta" w:cs="Siddhanta"/>
+        </w:rPr>
+      </w:pPr>
+      <w:r>
+        <w:rPr>
+          <w:rFonts w:ascii="Siddhanta" w:hAnsi="Siddhanta" w:cs="Siddhanta"/>
+          <w:cs/>
+          <w:lang w:bidi="hi-IN"/>
+        </w:rPr>
+        <w:t>स्तुति</w:t>
+      </w:r>
+    </w:p>
+    <w:p>
+      <w:pPr>
+        <w:pStyle w:val="ListParagraph"/>
+        <w:numPr>
+          <w:ilvl w:val="1"/>
+          <w:numId w:val="7"/>
+        </w:numPr>
+        <w:rPr>
+          <w:rFonts w:ascii="Siddhanta" w:hAnsi="Siddhanta" w:cs="Siddhanta"/>
+        </w:rPr>
+      </w:pPr>
+      <w:r>
+        <w:rPr>
+          <w:rFonts w:ascii="Siddhanta" w:hAnsi="Siddhanta" w:cs="Siddhanta"/>
+          <w:cs/>
+          <w:lang w:bidi="hi-IN"/>
+        </w:rPr>
+        <w:t>व्यवहार</w:t>
+      </w:r>
+    </w:p>
+    <w:p>
+      <w:pPr>
+        <w:pStyle w:val="ListParagraph"/>
+        <w:numPr>
+          <w:ilvl w:val="0"/>
+          <w:numId w:val="7"/>
+        </w:numPr>
+        <w:rPr>
+          <w:rFonts w:ascii="Siddhanta" w:hAnsi="Siddhanta" w:cs="Siddhanta"/>
+        </w:rPr>
+      </w:pPr>
+      <w:r>
+        <w:rPr>
+          <w:rFonts w:ascii="Siddhanta" w:hAnsi="Siddhanta" w:cs="Siddhanta"/>
+        </w:rPr>
+        <w:t xml:space="preserve"> The lakAra is laN, luN, lfN</w:t>
+      </w:r>
+    </w:p>
+    <w:p>
+      <w:pPr>
+        <w:pStyle w:val="ListParagraph"/>
+        <w:numPr>
+          <w:ilvl w:val="1"/>
+          <w:numId w:val="7"/>
+        </w:numPr>
+        <w:rPr>
+          <w:rFonts w:ascii="Siddhanta" w:hAnsi="Siddhanta" w:cs="Siddhanta"/>
+        </w:rPr>
+      </w:pPr>
+      <w:r>
+        <w:rPr>
+          <w:rFonts w:ascii="Siddhanta" w:hAnsi="Siddhanta" w:cs="Siddhanta"/>
+        </w:rPr>
+        <w:lastRenderedPageBreak/>
+        <w:t>माङ्‌ योग है</w:t>
+      </w:r>
+    </w:p>
+    <w:p>
+      <w:pPr>
+        <w:pStyle w:val="ListParagraph"/>
+        <w:numPr>
+          <w:ilvl w:val="1"/>
+          <w:numId w:val="7"/>
+        </w:numPr>
+        <w:rPr>
+          <w:rFonts w:ascii="Siddhanta" w:hAnsi="Siddhanta" w:cs="Siddhanta"/>
+        </w:rPr>
+      </w:pPr>
+      <w:r>
+        <w:rPr>
+          <w:rFonts w:ascii="Siddhanta" w:hAnsi="Siddhanta" w:cs="Siddhanta"/>
+        </w:rPr>
+        <w:t>नहीं</w:t>
+      </w:r>
+    </w:p>
+    <w:p>
+      <w:pPr>
+        <w:pStyle w:val="ListParagraph"/>
+        <w:numPr>
+          <w:ilvl w:val="0"/>
+          <w:numId w:val="7"/>
+        </w:numPr>
+        <w:rPr>
+          <w:rFonts w:ascii="Siddhanta" w:hAnsi="Siddhanta" w:cs="Siddhanta"/>
+        </w:rPr>
+      </w:pPr>
+      <w:r>
+        <w:rPr>
+          <w:rFonts w:ascii="Siddhanta" w:hAnsi="Siddhanta" w:cs="Siddhanta"/>
+        </w:rPr>
+        <w:t xml:space="preserve"> </w:t>
+      </w:r>
     </w:p>
     <w:p>
       <w:pPr>

</xml_diff>

<commit_message>
Correction for adanta dhAtus made in $verbdata
Till p 97
</commit_message>
<xml_diff>
--- a/ajax requirement.docx
+++ b/ajax requirement.docx
@@ -25937,9 +25937,39 @@
       <w:r>
         <w:rPr>
           <w:rFonts w:ascii="Siddhanta" w:hAnsi="Siddhanta" w:cs="Siddhanta"/>
+          <w:cs/>
+          <w:lang w:bidi="hi-IN"/>
         </w:rPr>
         <w:lastRenderedPageBreak/>
-        <w:t>माङ्‌ योग है</w:t>
+        <w:t>माङ्</w:t>
+      </w:r>
+      <w:r>
+        <w:rPr>
+          <w:rFonts w:ascii="Siddhanta" w:hAnsi="Siddhanta" w:cs="Siddhanta"/>
+        </w:rPr>
+        <w:t xml:space="preserve">‌ </w:t>
+      </w:r>
+      <w:r>
+        <w:rPr>
+          <w:rFonts w:ascii="Siddhanta" w:hAnsi="Siddhanta" w:cs="Siddhanta"/>
+          <w:cs/>
+          <w:lang w:bidi="hi-IN"/>
+        </w:rPr>
+        <w:t>योग</w:t>
+      </w:r>
+      <w:r>
+        <w:rPr>
+          <w:rFonts w:ascii="Siddhanta" w:hAnsi="Siddhanta" w:cs="Siddhanta"/>
+        </w:rPr>
+        <w:t xml:space="preserve"> </w:t>
+      </w:r>
+      <w:r>
+        <w:rPr>
+          <w:rFonts w:ascii="Siddhanta" w:hAnsi="Siddhanta" w:cs="Siddhanta"/>
+          <w:cs/>
+          <w:lang w:bidi="hi-IN"/>
+        </w:rPr>
+        <w:t>है</w:t>
       </w:r>
     </w:p>
     <w:p>
@@ -25956,6 +25986,8 @@
       <w:r>
         <w:rPr>
           <w:rFonts w:ascii="Siddhanta" w:hAnsi="Siddhanta" w:cs="Siddhanta"/>
+          <w:cs/>
+          <w:lang w:bidi="hi-IN"/>
         </w:rPr>
         <w:t>नहीं</w:t>
       </w:r>
@@ -25975,8 +26007,180 @@
         <w:rPr>
           <w:rFonts w:ascii="Siddhanta" w:hAnsi="Siddhanta" w:cs="Siddhanta"/>
         </w:rPr>
-        <w:t xml:space="preserve"> </w:t>
-      </w:r>
+        <w:t xml:space="preserve"> Verb is ‘iR’ or ‘ik’ and sanAdi is ‘Ric’</w:t>
+      </w:r>
+    </w:p>
+    <w:p>
+      <w:pPr>
+        <w:pStyle w:val="ListParagraph"/>
+        <w:numPr>
+          <w:ilvl w:val="1"/>
+          <w:numId w:val="7"/>
+        </w:numPr>
+        <w:rPr>
+          <w:rFonts w:ascii="Siddhanta" w:hAnsi="Siddhanta" w:cs="Siddhanta"/>
+        </w:rPr>
+      </w:pPr>
+      <w:r>
+        <w:rPr>
+          <w:rFonts w:ascii="Siddhanta" w:hAnsi="Siddhanta" w:cs="Siddhanta"/>
+          <w:cs/>
+          <w:lang w:bidi="hi-IN"/>
+        </w:rPr>
+        <w:t>अबोधन</w:t>
+      </w:r>
+    </w:p>
+    <w:p>
+      <w:pPr>
+        <w:pStyle w:val="ListParagraph"/>
+        <w:numPr>
+          <w:ilvl w:val="1"/>
+          <w:numId w:val="7"/>
+        </w:numPr>
+        <w:rPr>
+          <w:rFonts w:ascii="Siddhanta" w:hAnsi="Siddhanta" w:cs="Siddhanta"/>
+        </w:rPr>
+      </w:pPr>
+      <w:r>
+        <w:rPr>
+          <w:rFonts w:ascii="Siddhanta" w:hAnsi="Siddhanta" w:cs="Siddhanta"/>
+          <w:cs/>
+          <w:lang w:bidi="hi-IN"/>
+        </w:rPr>
+        <w:t>बोधन</w:t>
+      </w:r>
+    </w:p>
+    <w:p>
+      <w:pPr>
+        <w:pStyle w:val="ListParagraph"/>
+        <w:numPr>
+          <w:ilvl w:val="0"/>
+          <w:numId w:val="7"/>
+        </w:numPr>
+        <w:rPr>
+          <w:rFonts w:ascii="Siddhanta" w:hAnsi="Siddhanta" w:cs="Siddhanta"/>
+        </w:rPr>
+      </w:pPr>
+      <w:r>
+        <w:rPr>
+          <w:rFonts w:ascii="Siddhanta" w:hAnsi="Siddhanta" w:cs="Siddhanta"/>
+        </w:rPr>
+        <w:t xml:space="preserve"> Verb is ‘duza!’ and sanAdi is ‘Ric’</w:t>
+      </w:r>
+    </w:p>
+    <w:p>
+      <w:pPr>
+        <w:pStyle w:val="ListParagraph"/>
+        <w:numPr>
+          <w:ilvl w:val="1"/>
+          <w:numId w:val="7"/>
+        </w:numPr>
+        <w:rPr>
+          <w:rFonts w:ascii="Siddhanta" w:hAnsi="Siddhanta" w:cs="Siddhanta"/>
+        </w:rPr>
+      </w:pPr>
+      <w:r>
+        <w:rPr>
+          <w:rFonts w:ascii="Siddhanta" w:hAnsi="Siddhanta" w:cs="Siddhanta"/>
+        </w:rPr>
+        <w:t>चित्तविराग</w:t>
+      </w:r>
+    </w:p>
+    <w:p>
+      <w:pPr>
+        <w:pStyle w:val="ListParagraph"/>
+        <w:numPr>
+          <w:ilvl w:val="1"/>
+          <w:numId w:val="7"/>
+        </w:numPr>
+        <w:rPr>
+          <w:rFonts w:ascii="Siddhanta" w:hAnsi="Siddhanta" w:cs="Siddhanta"/>
+        </w:rPr>
+      </w:pPr>
+      <w:r>
+        <w:rPr>
+          <w:rFonts w:ascii="Siddhanta" w:hAnsi="Siddhanta" w:cs="Siddhanta"/>
+        </w:rPr>
+        <w:t>अन्य</w:t>
+      </w:r>
+    </w:p>
+    <w:p>
+      <w:pPr>
+        <w:pStyle w:val="ListParagraph"/>
+        <w:numPr>
+          <w:ilvl w:val="0"/>
+          <w:numId w:val="7"/>
+        </w:numPr>
+        <w:rPr>
+          <w:rFonts w:ascii="Siddhanta" w:hAnsi="Siddhanta" w:cs="Siddhanta"/>
+        </w:rPr>
+      </w:pPr>
+      <w:r>
+        <w:rPr>
+          <w:rFonts w:ascii="Siddhanta" w:hAnsi="Siddhanta" w:cs="Siddhanta"/>
+        </w:rPr>
+        <w:t xml:space="preserve"> </w:t>
+      </w:r>
+      <w:r>
+        <w:rPr>
+          <w:rFonts w:ascii="Siddhanta" w:hAnsi="Siddhanta" w:cs="Siddhanta"/>
+        </w:rPr>
+        <w:t xml:space="preserve"> </w:t>
+      </w:r>
+      <w:r>
+        <w:rPr>
+          <w:rFonts w:ascii="Siddhanta" w:hAnsi="Siddhanta" w:cs="Siddhanta"/>
+        </w:rPr>
+        <w:t>Verb is ‘ziDU!’ and sanAdi is ‘Ric’</w:t>
+      </w:r>
+    </w:p>
+    <w:p>
+      <w:pPr>
+        <w:pStyle w:val="ListParagraph"/>
+        <w:numPr>
+          <w:ilvl w:val="1"/>
+          <w:numId w:val="7"/>
+        </w:numPr>
+        <w:rPr>
+          <w:rFonts w:ascii="Siddhanta" w:hAnsi="Siddhanta" w:cs="Siddhanta"/>
+        </w:rPr>
+      </w:pPr>
+      <w:r>
+        <w:rPr>
+          <w:rFonts w:ascii="Siddhanta" w:hAnsi="Siddhanta" w:cs="Siddhanta"/>
+        </w:rPr>
+        <w:t>पारलौकिक ज्ञान</w:t>
+      </w:r>
+    </w:p>
+    <w:p>
+      <w:pPr>
+        <w:pStyle w:val="ListParagraph"/>
+        <w:numPr>
+          <w:ilvl w:val="1"/>
+          <w:numId w:val="7"/>
+        </w:numPr>
+        <w:rPr>
+          <w:rFonts w:ascii="Siddhanta" w:hAnsi="Siddhanta" w:cs="Siddhanta"/>
+        </w:rPr>
+      </w:pPr>
+      <w:r>
+        <w:rPr>
+          <w:rFonts w:ascii="Siddhanta" w:hAnsi="Siddhanta" w:cs="Siddhanta"/>
+        </w:rPr>
+        <w:t>अन्य</w:t>
+      </w:r>
+    </w:p>
+    <w:p>
+      <w:pPr>
+        <w:pStyle w:val="ListParagraph"/>
+        <w:numPr>
+          <w:ilvl w:val="0"/>
+          <w:numId w:val="7"/>
+        </w:numPr>
+        <w:rPr>
+          <w:rFonts w:ascii="Siddhanta" w:hAnsi="Siddhanta" w:cs="Siddhanta"/>
+        </w:rPr>
+      </w:pPr>
     </w:p>
     <w:p>
       <w:pPr>

</xml_diff>